<commit_message>
FD1 report working, JESUS THANK YOU JESUS HALLELUJAH
</commit_message>
<xml_diff>
--- a/31FD/l1/КНТ-122_Онищенко_Варіант-19_ТЗ.docx
+++ b/31FD/l1/КНТ-122_Онищенко_Варіант-19_ТЗ.docx
@@ -408,15 +408,7 @@
             <w:i w:val="0"/>
             <w:iCs w:val="0"/>
           </w:rPr>
-          <w:t>Йоан 3:1</w:t>
-        </w:r>
-        <w:r>
-          <w:rPr>
-            <w:rStyle w:val="Hyperlink"/>
-            <w:i w:val="0"/>
-            <w:iCs w:val="0"/>
-          </w:rPr>
-          <w:t>6</w:t>
+          <w:t>Йоан 3:16</w:t>
         </w:r>
       </w:hyperlink>
       <w:r>
@@ -450,48 +442,1094 @@
     <w:p>
       <w:pPr>
         <w:pStyle w:val="P"/>
+      </w:pPr>
+      <w:r>
+        <w:t xml:space="preserve">Назва проєкту: </w:t>
+      </w:r>
+      <w:r>
+        <w:t>«</w:t>
+      </w:r>
+      <w:r>
+        <w:t>Християнська нерухомість</w:t>
+      </w:r>
+      <w:r>
+        <w:t>»</w:t>
+      </w:r>
+      <w:r>
+        <w:t>. Д</w:t>
+      </w:r>
+      <w:r>
+        <w:t xml:space="preserve">есктопна програма з </w:t>
+      </w:r>
+      <w:r>
+        <w:t xml:space="preserve">можливістю </w:t>
+      </w:r>
+      <w:r>
+        <w:t xml:space="preserve">виставляти </w:t>
+      </w:r>
+      <w:r>
+        <w:t>й</w:t>
+      </w:r>
+      <w:r>
+        <w:t xml:space="preserve"> купувати нерухомість у Християнському контексті</w:t>
+      </w:r>
+      <w:r>
+        <w:t xml:space="preserve">. </w:t>
+      </w:r>
+      <w:r>
+        <w:t xml:space="preserve">Нерухомість це якісь </w:t>
+      </w:r>
+      <w:r>
+        <w:t>оселі</w:t>
+      </w:r>
+      <w:r>
+        <w:t>. За вимогами проєкту буде кілька можливих типів нерухомості: будинки, квартири, оселі в новобудовах</w:t>
+      </w:r>
+      <w:r>
+        <w:t xml:space="preserve">. </w:t>
+      </w:r>
+      <w:r>
+        <w:t xml:space="preserve">Торгівля нерухомістю </w:t>
+      </w:r>
+      <w:r>
+        <w:t xml:space="preserve">потрібна </w:t>
+      </w:r>
+      <w:r>
+        <w:t>тема, бо людям треба десь жити</w:t>
+      </w:r>
+      <w:r>
+        <w:t>.</w:t>
+      </w:r>
+    </w:p>
+    <w:p>
+      <w:pPr>
+        <w:pStyle w:val="P"/>
+      </w:pPr>
+    </w:p>
+    <w:p>
+      <w:pPr>
+        <w:pStyle w:val="H2"/>
+      </w:pPr>
+      <w:r>
+        <w:t>Підстави розробки</w:t>
+      </w:r>
+    </w:p>
+    <w:p>
+      <w:pPr>
+        <w:pStyle w:val="P"/>
+      </w:pPr>
+    </w:p>
+    <w:p>
+      <w:pPr>
+        <w:pStyle w:val="P"/>
+      </w:pPr>
+      <w:r>
+        <w:t xml:space="preserve">База – </w:t>
+      </w:r>
+      <w:r>
+        <w:t>методич</w:t>
+      </w:r>
+      <w:r>
+        <w:t xml:space="preserve">ні </w:t>
+      </w:r>
+      <w:r>
+        <w:t>вказів</w:t>
+      </w:r>
+      <w:r>
+        <w:t>ки</w:t>
+      </w:r>
+      <w:r>
+        <w:t xml:space="preserve"> з дисципліни</w:t>
+      </w:r>
+      <w:r>
+        <w:t xml:space="preserve">. </w:t>
+      </w:r>
+      <w:r>
+        <w:t>Документ затверди</w:t>
+      </w:r>
+      <w:r>
+        <w:t xml:space="preserve">в </w:t>
+      </w:r>
+      <w:r>
+        <w:t xml:space="preserve">персонал університету, 2023 </w:t>
+      </w:r>
+      <w:r>
+        <w:t xml:space="preserve">рік. </w:t>
+      </w:r>
+      <w:r>
+        <w:t>Тема розробки</w:t>
+      </w:r>
+      <w:r>
+        <w:t>:</w:t>
+      </w:r>
+      <w:r>
+        <w:t xml:space="preserve"> «Християнська нерухомість»</w:t>
+      </w:r>
+      <w:r>
+        <w:t>.</w:t>
+      </w:r>
+    </w:p>
+    <w:p>
+      <w:pPr>
+        <w:pStyle w:val="P"/>
+        <w:ind w:firstLine="0"/>
+      </w:pPr>
+    </w:p>
+    <w:p>
+      <w:pPr>
+        <w:pStyle w:val="H2"/>
+      </w:pPr>
+      <w:r>
+        <w:t>Призначення розробки</w:t>
+      </w:r>
+    </w:p>
+    <w:p>
+      <w:pPr>
+        <w:pStyle w:val="P"/>
+      </w:pPr>
+    </w:p>
+    <w:p>
+      <w:pPr>
+        <w:pStyle w:val="P"/>
+      </w:pPr>
+      <w:r>
+        <w:t xml:space="preserve">Програма </w:t>
+      </w:r>
+      <w:r>
+        <w:t xml:space="preserve">може </w:t>
+      </w:r>
+      <w:r>
+        <w:t>містити кілька розділів:</w:t>
+      </w:r>
+      <w:r>
+        <w:t xml:space="preserve"> </w:t>
+      </w:r>
+      <w:r>
+        <w:rPr>
+          <w:b/>
+          <w:bCs/>
+        </w:rPr>
+        <w:t>ринок</w:t>
+      </w:r>
+      <w:r>
+        <w:t xml:space="preserve">, </w:t>
+      </w:r>
+      <w:r>
+        <w:rPr>
+          <w:b/>
+          <w:bCs/>
+        </w:rPr>
+        <w:t>зустрічі</w:t>
+      </w:r>
+      <w:r>
+        <w:t xml:space="preserve">, </w:t>
+      </w:r>
+      <w:r>
+        <w:rPr>
+          <w:b/>
+          <w:bCs/>
+        </w:rPr>
+        <w:t>профіль</w:t>
+      </w:r>
+      <w:r>
+        <w:t xml:space="preserve">. </w:t>
+      </w:r>
+    </w:p>
+    <w:p>
+      <w:pPr>
+        <w:pStyle w:val="P"/>
+      </w:pPr>
+      <w:r>
+        <w:rPr>
+          <w:b/>
+          <w:bCs/>
+        </w:rPr>
+        <w:t>Ринок</w:t>
+      </w:r>
+      <w:r>
+        <w:t xml:space="preserve">: </w:t>
+      </w:r>
+      <w:r>
+        <w:t xml:space="preserve">користувач </w:t>
+      </w:r>
+      <w:r>
+        <w:t xml:space="preserve">бачить </w:t>
+      </w:r>
+      <w:r>
+        <w:t>всі доступні оголошення</w:t>
+      </w:r>
+      <w:r>
+        <w:t>, може</w:t>
+      </w:r>
+      <w:r>
+        <w:t xml:space="preserve"> обрати конкретне</w:t>
+      </w:r>
+      <w:r>
+        <w:t>.</w:t>
+      </w:r>
+    </w:p>
+    <w:p>
+      <w:pPr>
+        <w:pStyle w:val="P"/>
+      </w:pPr>
+      <w:r>
+        <w:rPr>
+          <w:b/>
+          <w:bCs/>
+        </w:rPr>
+        <w:t>Зустрічі</w:t>
+      </w:r>
+      <w:r>
+        <w:t xml:space="preserve">: </w:t>
+      </w:r>
+      <w:r>
+        <w:t>користувач має бачити заплановані зустрічі на перегляд осель</w:t>
+      </w:r>
+      <w:r>
+        <w:t>;</w:t>
+      </w:r>
+      <w:r>
+        <w:t xml:space="preserve"> якщо користувач є продавцем чи менеджером</w:t>
+      </w:r>
+      <w:r>
+        <w:t>:</w:t>
+      </w:r>
+      <w:r>
+        <w:t xml:space="preserve"> бачити запити на зустріч</w:t>
+      </w:r>
+      <w:r>
+        <w:t>.</w:t>
+      </w:r>
+    </w:p>
+    <w:p>
+      <w:pPr>
+        <w:pStyle w:val="P"/>
+      </w:pPr>
+      <w:r>
+        <w:rPr>
+          <w:b/>
+          <w:bCs/>
+        </w:rPr>
+        <w:t>Профіль</w:t>
+      </w:r>
+      <w:r>
+        <w:t xml:space="preserve">: містить </w:t>
+      </w:r>
+      <w:r>
+        <w:t>інформацію про користувача</w:t>
+      </w:r>
+      <w:r>
+        <w:t>: ім’я, пароль, тип користувача;</w:t>
+      </w:r>
+      <w:r>
+        <w:t xml:space="preserve"> придбані </w:t>
+      </w:r>
+      <w:r>
+        <w:t>оселі</w:t>
+      </w:r>
+      <w:r>
+        <w:t>, проведені зустрічі</w:t>
+      </w:r>
+      <w:r>
+        <w:t>.</w:t>
+      </w:r>
+    </w:p>
+    <w:p>
+      <w:pPr>
+        <w:pStyle w:val="P"/>
+      </w:pPr>
+    </w:p>
+    <w:p>
+      <w:pPr>
+        <w:pStyle w:val="H2"/>
+      </w:pPr>
+      <w:r>
+        <w:t>Програмні вимоги</w:t>
+      </w:r>
+    </w:p>
+    <w:p>
+      <w:pPr>
+        <w:pStyle w:val="H3"/>
+      </w:pPr>
+      <w:r>
+        <w:t>Вимоги функціональних характеристик</w:t>
+      </w:r>
+    </w:p>
+    <w:p>
+      <w:pPr>
+        <w:pStyle w:val="P"/>
         <w:rPr>
           <w:lang w:val="en-US"/>
         </w:rPr>
       </w:pPr>
-      <w:r>
-        <w:t>Проєкт називається «</w:t>
-      </w:r>
-      <w:r>
-        <w:t>Християнська нерухомість</w:t>
-      </w:r>
-      <w:r>
-        <w:t>»</w:t>
-      </w:r>
-    </w:p>
-    <w:p>
-      <w:pPr>
-        <w:pStyle w:val="P"/>
-      </w:pPr>
-      <w:r>
-        <w:t>Це буде десктопна програма з можливостями виставляти і купувати нерухомість у Християнському контексті</w:t>
-      </w:r>
-    </w:p>
-    <w:p>
-      <w:pPr>
-        <w:pStyle w:val="P"/>
-      </w:pPr>
-      <w:r>
-        <w:t>Нерухомість – це якісь будинки. За вимогами цього проєкту в нас буде кілька можливих типів нерухомості: будинки, квартири, оселі в новобудовах</w:t>
-      </w:r>
-    </w:p>
-    <w:p>
-      <w:pPr>
-        <w:pStyle w:val="P"/>
-      </w:pPr>
-      <w:r>
-        <w:t xml:space="preserve">Торгівля нерухомістю – </w:t>
-      </w:r>
-      <w:r>
-        <w:t xml:space="preserve">потрібна </w:t>
-      </w:r>
-      <w:r>
-        <w:t>тема, бо людям треба десь жити</w:t>
+    </w:p>
+    <w:p>
+      <w:pPr>
+        <w:pStyle w:val="P"/>
+      </w:pPr>
+      <w:r>
+        <w:t>Д</w:t>
+      </w:r>
+      <w:r>
+        <w:t xml:space="preserve">одаток </w:t>
+      </w:r>
+      <w:r>
+        <w:t xml:space="preserve">поділяється </w:t>
+      </w:r>
+      <w:r>
+        <w:t>на три секції</w:t>
+      </w:r>
+      <w:r>
+        <w:t xml:space="preserve">: </w:t>
+      </w:r>
+      <w:r>
+        <w:rPr>
+          <w:b/>
+          <w:bCs/>
+        </w:rPr>
+        <w:t>ринок</w:t>
+      </w:r>
+      <w:r>
+        <w:t xml:space="preserve">, </w:t>
+      </w:r>
+      <w:r>
+        <w:rPr>
+          <w:b/>
+          <w:bCs/>
+        </w:rPr>
+        <w:t>зустрічі</w:t>
+      </w:r>
+      <w:r>
+        <w:t xml:space="preserve">, </w:t>
+      </w:r>
+      <w:r>
+        <w:rPr>
+          <w:b/>
+          <w:bCs/>
+        </w:rPr>
+        <w:t>профіль</w:t>
+      </w:r>
+      <w:r>
+        <w:rPr>
+          <w:b/>
+          <w:bCs/>
+        </w:rPr>
+        <w:t>.</w:t>
+      </w:r>
+    </w:p>
+    <w:p>
+      <w:pPr>
+        <w:pStyle w:val="P"/>
+        <w:rPr>
+          <w:lang w:val="en-US"/>
+        </w:rPr>
+      </w:pPr>
+      <w:r>
+        <w:rPr>
+          <w:b/>
+          <w:bCs/>
+        </w:rPr>
+        <w:t>Ринок</w:t>
+      </w:r>
+      <w:r>
+        <w:t xml:space="preserve">: </w:t>
+      </w:r>
+      <w:r>
+        <w:t>список оголошень</w:t>
+      </w:r>
+      <w:r>
+        <w:t>,</w:t>
+      </w:r>
+      <w:r>
+        <w:t xml:space="preserve"> </w:t>
+      </w:r>
+      <w:r>
+        <w:t>к</w:t>
+      </w:r>
+      <w:r>
+        <w:t>ожне має характеристики:</w:t>
+      </w:r>
+      <w:r>
+        <w:t xml:space="preserve"> </w:t>
+      </w:r>
+    </w:p>
+    <w:p>
+      <w:pPr>
+        <w:pStyle w:val="P"/>
+      </w:pPr>
+      <w:r>
+        <w:rPr>
+          <w:lang w:val="en-US"/>
+        </w:rPr>
+        <w:t xml:space="preserve">- </w:t>
+      </w:r>
+      <w:r>
+        <w:rPr>
+          <w:i/>
+          <w:iCs/>
+        </w:rPr>
+        <w:t>назва</w:t>
+      </w:r>
+      <w:r>
+        <w:t>: рядок</w:t>
+      </w:r>
+    </w:p>
+    <w:p>
+      <w:pPr>
+        <w:pStyle w:val="P"/>
+      </w:pPr>
+      <w:r>
+        <w:t xml:space="preserve">- </w:t>
+      </w:r>
+      <w:r>
+        <w:rPr>
+          <w:i/>
+          <w:iCs/>
+        </w:rPr>
+        <w:t>тип</w:t>
+      </w:r>
+      <w:r>
+        <w:t>:</w:t>
+      </w:r>
+      <w:r>
+        <w:t xml:space="preserve"> будинок, квартира, новобудова</w:t>
+      </w:r>
+      <w:r>
+        <w:t xml:space="preserve">; </w:t>
+      </w:r>
+    </w:p>
+    <w:p>
+      <w:pPr>
+        <w:pStyle w:val="P"/>
+      </w:pPr>
+      <w:r>
+        <w:t xml:space="preserve">- </w:t>
+      </w:r>
+      <w:r>
+        <w:rPr>
+          <w:i/>
+          <w:iCs/>
+        </w:rPr>
+        <w:t>кількість кімнат</w:t>
+      </w:r>
+      <w:r>
+        <w:t>: 1, 2, 3</w:t>
+      </w:r>
+      <w:r>
+        <w:t xml:space="preserve">; </w:t>
+      </w:r>
+    </w:p>
+    <w:p>
+      <w:pPr>
+        <w:pStyle w:val="P"/>
+      </w:pPr>
+      <w:r>
+        <w:t xml:space="preserve">- </w:t>
+      </w:r>
+      <w:r>
+        <w:rPr>
+          <w:i/>
+          <w:iCs/>
+        </w:rPr>
+        <w:t>площа</w:t>
+      </w:r>
+      <w:r>
+        <w:t>: 12, 17, 23</w:t>
+      </w:r>
+      <w:r>
+        <w:t xml:space="preserve">; </w:t>
+      </w:r>
+    </w:p>
+    <w:p>
+      <w:pPr>
+        <w:pStyle w:val="P"/>
+      </w:pPr>
+      <w:r>
+        <w:t xml:space="preserve">- </w:t>
+      </w:r>
+      <w:r>
+        <w:rPr>
+          <w:i/>
+          <w:iCs/>
+        </w:rPr>
+        <w:t>десятиліття</w:t>
+      </w:r>
+      <w:r>
+        <w:rPr>
+          <w:i/>
+          <w:iCs/>
+        </w:rPr>
+        <w:t xml:space="preserve"> будівництва</w:t>
+      </w:r>
+      <w:r>
+        <w:t>: 00, 10, 20</w:t>
+      </w:r>
+      <w:r>
+        <w:t xml:space="preserve">; </w:t>
+      </w:r>
+    </w:p>
+    <w:p>
+      <w:pPr>
+        <w:pStyle w:val="P"/>
+      </w:pPr>
+      <w:r>
+        <w:t xml:space="preserve">- </w:t>
+      </w:r>
+      <w:r>
+        <w:rPr>
+          <w:i/>
+          <w:iCs/>
+        </w:rPr>
+        <w:t>стиль</w:t>
+      </w:r>
+      <w:r>
+        <w:t xml:space="preserve">: Біблійний, </w:t>
+      </w:r>
+      <w:r>
+        <w:t>Місіонерський</w:t>
+      </w:r>
+      <w:r>
+        <w:t xml:space="preserve">, </w:t>
+      </w:r>
+      <w:r>
+        <w:t>Монаший</w:t>
+      </w:r>
+      <w:r>
+        <w:t xml:space="preserve">; </w:t>
+      </w:r>
+    </w:p>
+    <w:p>
+      <w:pPr>
+        <w:pStyle w:val="P"/>
+        <w:rPr>
+          <w:i/>
+          <w:iCs/>
+        </w:rPr>
+      </w:pPr>
+      <w:r>
+        <w:t xml:space="preserve">- </w:t>
+      </w:r>
+      <w:r>
+        <w:rPr>
+          <w:i/>
+          <w:iCs/>
+        </w:rPr>
+        <w:t>зображення</w:t>
+      </w:r>
+      <w:r>
+        <w:t>.</w:t>
+      </w:r>
+    </w:p>
+    <w:p>
+      <w:pPr>
+        <w:pStyle w:val="P"/>
+        <w:rPr>
+          <w:i/>
+          <w:iCs/>
+        </w:rPr>
+      </w:pPr>
+    </w:p>
+    <w:p>
+      <w:pPr>
+        <w:pStyle w:val="P"/>
+      </w:pPr>
+      <w:r>
+        <w:rPr>
+          <w:b/>
+          <w:bCs/>
+        </w:rPr>
+        <w:t>Зустрічі</w:t>
+      </w:r>
+      <w:r>
+        <w:t xml:space="preserve">: </w:t>
+      </w:r>
+      <w:r>
+        <w:t>список зустрічей користувача;</w:t>
+      </w:r>
+      <w:r>
+        <w:t xml:space="preserve"> </w:t>
+      </w:r>
+      <w:r>
+        <w:t>кожна має характеристики:</w:t>
+      </w:r>
+    </w:p>
+    <w:p>
+      <w:pPr>
+        <w:pStyle w:val="P"/>
+      </w:pPr>
+      <w:r>
+        <w:t xml:space="preserve">- </w:t>
+      </w:r>
+      <w:r>
+        <w:rPr>
+          <w:i/>
+          <w:iCs/>
+        </w:rPr>
+        <w:t>статус</w:t>
+      </w:r>
+      <w:r>
+        <w:t xml:space="preserve">: </w:t>
+      </w:r>
+      <w:r>
+        <w:t>чекає</w:t>
+      </w:r>
+      <w:r>
+        <w:t>,</w:t>
+      </w:r>
+      <w:r>
+        <w:t xml:space="preserve"> </w:t>
+      </w:r>
+      <w:r>
+        <w:t>схвалено</w:t>
+      </w:r>
+      <w:r>
+        <w:t>,</w:t>
+      </w:r>
+      <w:r>
+        <w:rPr>
+          <w:lang w:val="en-US"/>
+        </w:rPr>
+        <w:t xml:space="preserve"> </w:t>
+      </w:r>
+      <w:r>
+        <w:t>скасовано</w:t>
+      </w:r>
+      <w:r>
+        <w:t>;</w:t>
+      </w:r>
+      <w:r>
+        <w:t xml:space="preserve"> </w:t>
+      </w:r>
+    </w:p>
+    <w:p>
+      <w:pPr>
+        <w:pStyle w:val="P"/>
+      </w:pPr>
+      <w:r>
+        <w:t xml:space="preserve">По завершенню зустрічі (продавець змінив статус) користувач має змогу виставити </w:t>
+      </w:r>
+      <w:r>
+        <w:rPr>
+          <w:i/>
+          <w:iCs/>
+        </w:rPr>
+        <w:t>оцінку</w:t>
+      </w:r>
+      <w:r>
+        <w:t xml:space="preserve">: </w:t>
+      </w:r>
+      <w:r>
+        <w:t>добре</w:t>
+      </w:r>
+      <w:r>
+        <w:t>,</w:t>
+      </w:r>
+      <w:r>
+        <w:t xml:space="preserve"> чудово</w:t>
+      </w:r>
+      <w:r>
+        <w:t>,</w:t>
+      </w:r>
+      <w:r>
+        <w:t xml:space="preserve"> гарно</w:t>
+      </w:r>
+      <w:r>
+        <w:t>.</w:t>
+      </w:r>
+    </w:p>
+    <w:p>
+      <w:pPr>
+        <w:pStyle w:val="P"/>
+      </w:pPr>
+    </w:p>
+    <w:p>
+      <w:pPr>
+        <w:pStyle w:val="P"/>
+      </w:pPr>
+      <w:r>
+        <w:rPr>
+          <w:b/>
+          <w:bCs/>
+        </w:rPr>
+        <w:t>Профіль</w:t>
+      </w:r>
+      <w:r>
+        <w:t xml:space="preserve">: </w:t>
+      </w:r>
+      <w:r>
+        <w:rPr>
+          <w:i/>
+          <w:iCs/>
+        </w:rPr>
+        <w:t>інформаці</w:t>
+      </w:r>
+      <w:r>
+        <w:rPr>
+          <w:i/>
+          <w:iCs/>
+        </w:rPr>
+        <w:t>я</w:t>
+      </w:r>
+      <w:r>
+        <w:rPr>
+          <w:i/>
+          <w:iCs/>
+        </w:rPr>
+        <w:t xml:space="preserve"> про користувача</w:t>
+      </w:r>
+      <w:r>
+        <w:t xml:space="preserve">: </w:t>
+      </w:r>
+      <w:r>
+        <w:t>ім’я, пароль, тип</w:t>
+      </w:r>
+      <w:r>
+        <w:t xml:space="preserve">; </w:t>
+      </w:r>
+      <w:r>
+        <w:t>можливість запросити статус менеджера</w:t>
+      </w:r>
+      <w:r>
+        <w:rPr>
+          <w:lang w:val="en-US"/>
+        </w:rPr>
+        <w:t>;</w:t>
+      </w:r>
+      <w:r>
+        <w:t xml:space="preserve"> </w:t>
+      </w:r>
+      <w:r>
+        <w:rPr>
+          <w:i/>
+          <w:iCs/>
+        </w:rPr>
+        <w:t>оголошення</w:t>
+      </w:r>
+      <w:r>
+        <w:rPr>
+          <w:lang w:val="en-US"/>
+        </w:rPr>
+        <w:t>:</w:t>
+      </w:r>
+      <w:r>
+        <w:t xml:space="preserve"> свої</w:t>
+      </w:r>
+      <w:r>
+        <w:t xml:space="preserve">, </w:t>
+      </w:r>
+      <w:r>
+        <w:t>надбані</w:t>
+      </w:r>
+      <w:r>
+        <w:t>,</w:t>
+      </w:r>
+      <w:r>
+        <w:t xml:space="preserve"> </w:t>
+      </w:r>
+      <w:r>
+        <w:t xml:space="preserve">або </w:t>
+      </w:r>
+      <w:r>
+        <w:t>обрані</w:t>
+      </w:r>
+      <w:r>
+        <w:t>.</w:t>
+      </w:r>
+    </w:p>
+    <w:p>
+      <w:pPr>
+        <w:pStyle w:val="P"/>
+        <w:rPr>
+          <w:lang w:val="en-US"/>
+        </w:rPr>
+      </w:pPr>
+    </w:p>
+    <w:p>
+      <w:pPr>
+        <w:pStyle w:val="P"/>
+      </w:pPr>
+      <w:r>
+        <w:t>Всі вхідні й вихідні дані, вимоги їх організації</w:t>
+      </w:r>
+    </w:p>
+    <w:p>
+      <w:pPr>
+        <w:pStyle w:val="P"/>
+      </w:pPr>
+      <w:r>
+        <w:t>Тимчасові характеристики (змінні)</w:t>
+      </w:r>
+    </w:p>
+    <w:p>
+      <w:pPr>
+        <w:pStyle w:val="P"/>
+      </w:pPr>
+      <w:r>
+        <w:t xml:space="preserve">Які групи людей будуть користуватися цим, якими функціями </w:t>
+      </w:r>
+    </w:p>
+    <w:p>
+      <w:pPr>
+        <w:pStyle w:val="P"/>
+      </w:pPr>
+    </w:p>
+    <w:p>
+      <w:pPr>
+        <w:pStyle w:val="H3"/>
+      </w:pPr>
+      <w:r>
+        <w:lastRenderedPageBreak/>
+        <w:t>Вимоги надійсності</w:t>
+      </w:r>
+    </w:p>
+    <w:p>
+      <w:pPr>
+        <w:pStyle w:val="P"/>
+      </w:pPr>
+    </w:p>
+    <w:p>
+      <w:pPr>
+        <w:pStyle w:val="P"/>
+      </w:pPr>
+      <w:r>
+        <w:t>Як буде контроюватись надійність: стійкість роботи, контроль інформації, час відновлення після помилки, …</w:t>
+      </w:r>
+    </w:p>
+    <w:p>
+      <w:pPr>
+        <w:pStyle w:val="P"/>
+      </w:pPr>
+      <w:r>
+        <w:t>Опис помилкових ситуацій і як їх обробимо</w:t>
+      </w:r>
+    </w:p>
+    <w:p>
+      <w:pPr>
+        <w:pStyle w:val="P"/>
+      </w:pPr>
+    </w:p>
+    <w:p>
+      <w:pPr>
+        <w:pStyle w:val="H3"/>
+      </w:pPr>
+      <w:r>
+        <w:t>Умови експлуатації</w:t>
+      </w:r>
+    </w:p>
+    <w:p>
+      <w:pPr>
+        <w:pStyle w:val="P"/>
+      </w:pPr>
+    </w:p>
+    <w:p>
+      <w:pPr>
+        <w:pStyle w:val="P"/>
+      </w:pPr>
+      <w:r>
+        <w:t>В яких умовах має працювати продукт: вологість, температура</w:t>
+      </w:r>
+    </w:p>
+    <w:p>
+      <w:pPr>
+        <w:pStyle w:val="P"/>
+      </w:pPr>
+      <w:r>
+        <w:t>Види обслуговування продукту</w:t>
+      </w:r>
+    </w:p>
+    <w:p>
+      <w:pPr>
+        <w:pStyle w:val="P"/>
+      </w:pPr>
+      <w:r>
+        <w:t>Персонал обслуговування, їх кваліфікація, і задачі на виконання</w:t>
+      </w:r>
+    </w:p>
+    <w:p>
+      <w:pPr>
+        <w:pStyle w:val="P"/>
+      </w:pPr>
+    </w:p>
+    <w:p>
+      <w:pPr>
+        <w:pStyle w:val="H3"/>
+      </w:pPr>
+      <w:r>
+        <w:t>Вимоги технічних засобів</w:t>
+      </w:r>
+    </w:p>
+    <w:p>
+      <w:pPr>
+        <w:pStyle w:val="P"/>
+      </w:pPr>
+    </w:p>
+    <w:p>
+      <w:pPr>
+        <w:pStyle w:val="P"/>
+      </w:pPr>
+      <w:r>
+        <w:t>Яке обладнання треба, його характеристики</w:t>
+      </w:r>
+    </w:p>
+    <w:p>
+      <w:pPr>
+        <w:pStyle w:val="P"/>
+      </w:pPr>
+    </w:p>
+    <w:p>
+      <w:pPr>
+        <w:pStyle w:val="H3"/>
+      </w:pPr>
+      <w:r>
+        <w:t>Вимоги програмної сумісності</w:t>
+      </w:r>
+    </w:p>
+    <w:p>
+      <w:pPr>
+        <w:pStyle w:val="P"/>
+      </w:pPr>
+    </w:p>
+    <w:p>
+      <w:pPr>
+        <w:pStyle w:val="P"/>
+      </w:pPr>
+      <w:r>
+        <w:t>Які інформаційні структурі на вході й виході</w:t>
+      </w:r>
+    </w:p>
+    <w:p>
+      <w:pPr>
+        <w:pStyle w:val="P"/>
+      </w:pPr>
+      <w:r>
+        <w:t>Методи розв’язку, вихідні коди, мови програмування, програмні засоби</w:t>
+      </w:r>
+    </w:p>
+    <w:p>
+      <w:pPr>
+        <w:pStyle w:val="P"/>
+      </w:pPr>
+      <w:r>
+        <w:t>Захист інформації й програм</w:t>
+      </w:r>
+    </w:p>
+    <w:p>
+      <w:pPr>
+        <w:pStyle w:val="P"/>
+      </w:pPr>
+    </w:p>
+    <w:p>
+      <w:pPr>
+        <w:pStyle w:val="H3"/>
+      </w:pPr>
+      <w:r>
+        <w:t>Вимоги пакування й маркування</w:t>
+      </w:r>
+    </w:p>
+    <w:p>
+      <w:pPr>
+        <w:pStyle w:val="P"/>
+      </w:pPr>
+    </w:p>
+    <w:p>
+      <w:pPr>
+        <w:pStyle w:val="P"/>
+      </w:pPr>
+      <w:r>
+        <w:t>Як маркується програма</w:t>
+      </w:r>
+    </w:p>
+    <w:p>
+      <w:pPr>
+        <w:pStyle w:val="P"/>
+      </w:pPr>
+      <w:r>
+        <w:t>Як вона запакована</w:t>
+      </w:r>
+    </w:p>
+    <w:p>
+      <w:pPr>
+        <w:pStyle w:val="P"/>
+      </w:pPr>
+    </w:p>
+    <w:p>
+      <w:pPr>
+        <w:pStyle w:val="H3"/>
+      </w:pPr>
+      <w:r>
+        <w:lastRenderedPageBreak/>
+        <w:t>Вимоги транспортування й збереження</w:t>
+      </w:r>
+    </w:p>
+    <w:p>
+      <w:pPr>
+        <w:pStyle w:val="P"/>
+      </w:pPr>
+    </w:p>
+    <w:p>
+      <w:pPr>
+        <w:pStyle w:val="P"/>
+      </w:pPr>
+      <w:r>
+        <w:t>Як транспортували</w:t>
+      </w:r>
+    </w:p>
+    <w:p>
+      <w:pPr>
+        <w:pStyle w:val="P"/>
+      </w:pPr>
+      <w:r>
+        <w:t>Місце і як зберігати</w:t>
+      </w:r>
+    </w:p>
+    <w:p>
+      <w:pPr>
+        <w:pStyle w:val="P"/>
+      </w:pPr>
+      <w:r>
+        <w:t>Умови складування</w:t>
+      </w:r>
+    </w:p>
+    <w:p>
+      <w:pPr>
+        <w:pStyle w:val="P"/>
+      </w:pPr>
+      <w:r>
+        <w:t>Терміни зберігання в різних умовах</w:t>
+      </w:r>
+    </w:p>
+    <w:p>
+      <w:pPr>
+        <w:pStyle w:val="P"/>
+      </w:pPr>
+    </w:p>
+    <w:p>
+      <w:pPr>
+        <w:pStyle w:val="H3"/>
+      </w:pPr>
+      <w:r>
+        <w:t>Спеціальні вимоги</w:t>
+      </w:r>
+    </w:p>
+    <w:p>
+      <w:pPr>
+        <w:pStyle w:val="P"/>
+      </w:pPr>
+    </w:p>
+    <w:p>
+      <w:pPr>
+        <w:pStyle w:val="P"/>
+      </w:pPr>
+      <w:r>
+        <w:t>Вимоги до графічного інтерфейсу</w:t>
+      </w:r>
+    </w:p>
+    <w:p>
+      <w:pPr>
+        <w:pStyle w:val="P"/>
+      </w:pPr>
+      <w:r>
+        <w:t>Зробити попереднє проектування інтерфейсу</w:t>
       </w:r>
     </w:p>
     <w:p>
@@ -502,44 +1540,42 @@
     <w:p>
       <w:pPr>
         <w:pStyle w:val="H2"/>
-      </w:pPr>
-      <w:r>
-        <w:t>Підстави розробки</w:t>
-      </w:r>
-    </w:p>
-    <w:p>
-      <w:pPr>
-        <w:pStyle w:val="P"/>
-      </w:pPr>
-    </w:p>
-    <w:p>
-      <w:pPr>
-        <w:pStyle w:val="P"/>
-      </w:pPr>
-      <w:r>
-        <w:t>Робимо на базі методичних вказівок з дисципліни</w:t>
-      </w:r>
-    </w:p>
-    <w:p>
-      <w:pPr>
-        <w:pStyle w:val="P"/>
-      </w:pPr>
-      <w:r>
-        <w:t>Документ затвердили викладачі і персонал університету, було це у 2023 році</w:t>
-      </w:r>
-    </w:p>
-    <w:p>
-      <w:pPr>
-        <w:pStyle w:val="P"/>
-      </w:pPr>
-      <w:r>
-        <w:t>Тема розробки – «Християнська нерухомість»</w:t>
-      </w:r>
-    </w:p>
-    <w:p>
-      <w:pPr>
-        <w:pStyle w:val="P"/>
-        <w:ind w:firstLine="0"/>
+        <w:rPr>
+          <w:lang w:val="en-US"/>
+        </w:rPr>
+      </w:pPr>
+      <w:r>
+        <w:t>Документальні вимоги</w:t>
+      </w:r>
+    </w:p>
+    <w:p>
+      <w:pPr>
+        <w:pStyle w:val="P"/>
+        <w:rPr>
+          <w:lang w:val="en-US"/>
+        </w:rPr>
+      </w:pPr>
+    </w:p>
+    <w:p>
+      <w:pPr>
+        <w:pStyle w:val="P"/>
+      </w:pPr>
+      <w:r>
+        <w:t>Зміст програмних документів</w:t>
+      </w:r>
+      <w:r>
+        <w:t>, вимоги до н</w:t>
+      </w:r>
+      <w:r>
+        <w:t>их</w:t>
+      </w:r>
+    </w:p>
+    <w:p>
+      <w:pPr>
+        <w:pStyle w:val="P"/>
+        <w:rPr>
+          <w:lang w:val="en-US"/>
+        </w:rPr>
       </w:pPr>
     </w:p>
     <w:p>
@@ -547,684 +1583,94 @@
         <w:pStyle w:val="H2"/>
       </w:pPr>
       <w:r>
-        <w:t>Призначення розробки</w:t>
-      </w:r>
-    </w:p>
-    <w:p>
-      <w:pPr>
-        <w:pStyle w:val="P"/>
-      </w:pPr>
-    </w:p>
-    <w:p>
-      <w:pPr>
-        <w:pStyle w:val="P"/>
-      </w:pPr>
-      <w:r>
-        <w:t>Програма можливо буде містити кілька розділів:</w:t>
-      </w:r>
-      <w:r>
-        <w:t xml:space="preserve"> оголошення, зустрічі, профіль</w:t>
-      </w:r>
-    </w:p>
-    <w:p>
-      <w:pPr>
-        <w:pStyle w:val="P"/>
-      </w:pPr>
-      <w:r>
-        <w:t>У секції оголошень користувач має бачити всі доступні оголошення з можливістю обрати якесь конкретне і подивитися на нього</w:t>
-      </w:r>
-    </w:p>
-    <w:p>
-      <w:pPr>
-        <w:pStyle w:val="P"/>
+        <w:t>Техніко-економічні показники</w:t>
+      </w:r>
+    </w:p>
+    <w:p>
+      <w:pPr>
+        <w:pStyle w:val="P"/>
+      </w:pPr>
+    </w:p>
+    <w:p>
+      <w:pPr>
+        <w:pStyle w:val="P"/>
+      </w:pPr>
+      <w:r>
+        <w:t>Економічна ефективність</w:t>
+      </w:r>
+    </w:p>
+    <w:p>
+      <w:pPr>
+        <w:pStyle w:val="P"/>
+      </w:pPr>
+      <w:r>
+        <w:t>Річна потреба грошей</w:t>
+      </w:r>
+    </w:p>
+    <w:p>
+      <w:pPr>
+        <w:pStyle w:val="P"/>
+      </w:pPr>
+      <w:r>
+        <w:t>Економічні переваги розробки замість використання аналогів</w:t>
+      </w:r>
+    </w:p>
+    <w:p>
+      <w:pPr>
+        <w:pStyle w:val="P"/>
+      </w:pPr>
+    </w:p>
+    <w:p>
+      <w:pPr>
+        <w:pStyle w:val="H2"/>
+      </w:pPr>
+      <w:r>
+        <w:t>Етапи розробки</w:t>
+      </w:r>
+    </w:p>
+    <w:p>
+      <w:pPr>
+        <w:pStyle w:val="P"/>
+      </w:pPr>
+    </w:p>
+    <w:p>
+      <w:pPr>
+        <w:pStyle w:val="P"/>
+      </w:pPr>
+      <w:r>
+        <w:t>Стадії розробки опис</w:t>
+      </w:r>
+    </w:p>
+    <w:p>
+      <w:pPr>
+        <w:pStyle w:val="P"/>
+      </w:pPr>
+      <w:r>
+        <w:t>Змісти робіт на кожній</w:t>
+      </w:r>
+      <w:r>
+        <w:t>, перелік документів для них</w:t>
+      </w:r>
+    </w:p>
+    <w:p>
+      <w:pPr>
+        <w:pStyle w:val="P"/>
+      </w:pPr>
+      <w:r>
+        <w:t>Терміни розробки</w:t>
+      </w:r>
+    </w:p>
+    <w:p>
+      <w:pPr>
+        <w:pStyle w:val="P"/>
+      </w:pPr>
+    </w:p>
+    <w:p>
+      <w:pPr>
+        <w:pStyle w:val="H2"/>
       </w:pPr>
       <w:r>
         <w:lastRenderedPageBreak/>
-        <w:t>У розділі зустрічей користувач має бачити свої заплановані зустрічі на перегляд осель, а якщо користувач є продавцем чи менеджером то і бачити запити на зустріч</w:t>
-      </w:r>
-    </w:p>
-    <w:p>
-      <w:pPr>
-        <w:pStyle w:val="P"/>
-      </w:pPr>
-      <w:r>
-        <w:t>Секція профілю міститиме інформацію про користувача, придбані квартири, проведені зустрічі, тощо</w:t>
-      </w:r>
-    </w:p>
-    <w:p>
-      <w:pPr>
-        <w:pStyle w:val="P"/>
-      </w:pPr>
-      <w:r>
-        <w:t>Ці секції корисні бо їх вимагає завдання до роботи</w:t>
-      </w:r>
-    </w:p>
-    <w:p>
-      <w:pPr>
-        <w:pStyle w:val="P"/>
-      </w:pPr>
-    </w:p>
-    <w:p>
-      <w:pPr>
-        <w:pStyle w:val="H2"/>
-      </w:pPr>
-      <w:r>
-        <w:t>Програмні вимоги</w:t>
-      </w:r>
-    </w:p>
-    <w:p>
-      <w:pPr>
-        <w:pStyle w:val="H3"/>
-      </w:pPr>
-      <w:r>
-        <w:t>Вимоги функціональних характеристик</w:t>
-      </w:r>
-    </w:p>
-    <w:p>
-      <w:pPr>
-        <w:pStyle w:val="P"/>
-        <w:rPr>
-          <w:lang w:val="en-US"/>
-        </w:rPr>
-      </w:pPr>
-    </w:p>
-    <w:p>
-      <w:pPr>
-        <w:pStyle w:val="P"/>
-      </w:pPr>
-      <w:r>
-        <w:t>Як зазначено вище, додаток мінімально поділятися буде на три секції</w:t>
-      </w:r>
-      <w:r>
-        <w:t>: ринок де оголошення переглядають, зустрічі де дивляться квартири, і профіль де особиста інформація своя</w:t>
-      </w:r>
-    </w:p>
-    <w:p>
-      <w:pPr>
-        <w:pStyle w:val="P"/>
-      </w:pPr>
-    </w:p>
-    <w:p>
-      <w:pPr>
-        <w:pStyle w:val="P"/>
-      </w:pPr>
-      <w:r>
-        <w:t>У секції ринку має бути список оголошень. Кожне оголошення має мати такі характеристики:</w:t>
-      </w:r>
-    </w:p>
-    <w:p>
-      <w:pPr>
-        <w:pStyle w:val="P"/>
-      </w:pPr>
-      <w:r>
-        <w:t>- тип: будинок, квартира, новобудова</w:t>
-      </w:r>
-    </w:p>
-    <w:p>
-      <w:pPr>
-        <w:pStyle w:val="P"/>
-      </w:pPr>
-      <w:r>
-        <w:t>- кількість кімнат: 1, 2, 3</w:t>
-      </w:r>
-    </w:p>
-    <w:p>
-      <w:pPr>
-        <w:pStyle w:val="P"/>
-      </w:pPr>
-      <w:r>
-        <w:t>- площа: 12, 17, 23</w:t>
-      </w:r>
-    </w:p>
-    <w:p>
-      <w:pPr>
-        <w:pStyle w:val="P"/>
-      </w:pPr>
-      <w:r>
-        <w:t>- декада: 00, 10, 20</w:t>
-      </w:r>
-    </w:p>
-    <w:p>
-      <w:pPr>
-        <w:pStyle w:val="P"/>
-      </w:pPr>
-      <w:r>
-        <w:t>- зображення</w:t>
-      </w:r>
-    </w:p>
-    <w:p>
-      <w:pPr>
-        <w:pStyle w:val="P"/>
-      </w:pPr>
-      <w:r>
-        <w:t xml:space="preserve">- стиль: Біблійний, </w:t>
-      </w:r>
-      <w:r>
-        <w:t>Місіонерський</w:t>
-      </w:r>
-      <w:r>
-        <w:t xml:space="preserve">, </w:t>
-      </w:r>
-      <w:r>
-        <w:t>Монаший</w:t>
-      </w:r>
-    </w:p>
-    <w:p>
-      <w:pPr>
-        <w:pStyle w:val="P"/>
-      </w:pPr>
-    </w:p>
-    <w:p>
-      <w:pPr>
-        <w:pStyle w:val="P"/>
-        <w:rPr>
-          <w:lang w:val="en-US"/>
-        </w:rPr>
-      </w:pPr>
-      <w:r>
-        <w:t>Секція зустрічей буде включати користувацькі зустрічі для перегляду оголошень. Кожна зустріч має мати статус (</w:t>
-      </w:r>
-      <w:r>
-        <w:t>чекає</w:t>
-      </w:r>
-      <w:r>
-        <w:t xml:space="preserve"> </w:t>
-      </w:r>
-      <w:r>
-        <w:rPr>
-          <w:lang w:val="en-US"/>
-        </w:rPr>
-        <w:t>|</w:t>
-      </w:r>
-      <w:r>
-        <w:t xml:space="preserve"> </w:t>
-      </w:r>
-      <w:r>
-        <w:t>схвалено</w:t>
-      </w:r>
-      <w:r>
-        <w:rPr>
-          <w:lang w:val="en-US"/>
-        </w:rPr>
-        <w:t xml:space="preserve"> | </w:t>
-      </w:r>
-      <w:r>
-        <w:t>скасовано</w:t>
-      </w:r>
-      <w:r>
-        <w:t>). По завершенню зустрічі (продавець змінив статус) користувач має мати змогу виставити оцінку (</w:t>
-      </w:r>
-      <w:r>
-        <w:t>добре | чудово | гарно</w:t>
-      </w:r>
-      <w:r>
-        <w:t>)</w:t>
-      </w:r>
-    </w:p>
-    <w:p>
-      <w:pPr>
-        <w:pStyle w:val="P"/>
-        <w:rPr>
-          <w:lang w:val="en-US"/>
-        </w:rPr>
-      </w:pPr>
-    </w:p>
-    <w:p>
-      <w:pPr>
-        <w:pStyle w:val="P"/>
-      </w:pPr>
-      <w:r>
-        <w:lastRenderedPageBreak/>
-        <w:t xml:space="preserve">Секція </w:t>
-      </w:r>
-      <w:r>
-        <w:t>профілю має включати інформацію про користувача (ім’я, пароль, тип), оголошення – свої або надбані чи обрані, і можливість запросити статус менеджера.</w:t>
-      </w:r>
-    </w:p>
-    <w:p>
-      <w:pPr>
-        <w:pStyle w:val="P"/>
-      </w:pPr>
-    </w:p>
-    <w:p>
-      <w:pPr>
-        <w:pStyle w:val="P"/>
-      </w:pPr>
-    </w:p>
-    <w:p>
-      <w:pPr>
-        <w:pStyle w:val="P"/>
-        <w:rPr>
-          <w:lang w:val="en-US"/>
-        </w:rPr>
-      </w:pPr>
-    </w:p>
-    <w:p>
-      <w:pPr>
-        <w:pStyle w:val="P"/>
-      </w:pPr>
-      <w:r>
-        <w:t>Всі вхідні й вихідні дані, вимоги їх організації</w:t>
-      </w:r>
-    </w:p>
-    <w:p>
-      <w:pPr>
-        <w:pStyle w:val="P"/>
-      </w:pPr>
-      <w:r>
-        <w:t>Тимчасові характеристики (змінні)</w:t>
-      </w:r>
-    </w:p>
-    <w:p>
-      <w:pPr>
-        <w:pStyle w:val="P"/>
-      </w:pPr>
-      <w:r>
-        <w:t xml:space="preserve">Які групи людей будуть користуватися цим, якими функціями </w:t>
-      </w:r>
-    </w:p>
-    <w:p>
-      <w:pPr>
-        <w:pStyle w:val="P"/>
-      </w:pPr>
-    </w:p>
-    <w:p>
-      <w:pPr>
-        <w:pStyle w:val="H3"/>
-      </w:pPr>
-      <w:r>
-        <w:t>Вимоги надійсності</w:t>
-      </w:r>
-    </w:p>
-    <w:p>
-      <w:pPr>
-        <w:pStyle w:val="P"/>
-      </w:pPr>
-    </w:p>
-    <w:p>
-      <w:pPr>
-        <w:pStyle w:val="P"/>
-      </w:pPr>
-      <w:r>
-        <w:t>Як буде контроюватись надійність: стійкість роботи, контроль інформації, час відновлення після помилки, …</w:t>
-      </w:r>
-    </w:p>
-    <w:p>
-      <w:pPr>
-        <w:pStyle w:val="P"/>
-      </w:pPr>
-      <w:r>
-        <w:t>Опис помилкових ситуацій і як їх обробимо</w:t>
-      </w:r>
-    </w:p>
-    <w:p>
-      <w:pPr>
-        <w:pStyle w:val="P"/>
-      </w:pPr>
-    </w:p>
-    <w:p>
-      <w:pPr>
-        <w:pStyle w:val="H3"/>
-      </w:pPr>
-      <w:r>
-        <w:t>Умови експлуатації</w:t>
-      </w:r>
-    </w:p>
-    <w:p>
-      <w:pPr>
-        <w:pStyle w:val="P"/>
-      </w:pPr>
-    </w:p>
-    <w:p>
-      <w:pPr>
-        <w:pStyle w:val="P"/>
-      </w:pPr>
-      <w:r>
-        <w:t>В яких умовах має працювати продукт: вологість, температура</w:t>
-      </w:r>
-    </w:p>
-    <w:p>
-      <w:pPr>
-        <w:pStyle w:val="P"/>
-      </w:pPr>
-      <w:r>
-        <w:t>Види обслуговування продукту</w:t>
-      </w:r>
-    </w:p>
-    <w:p>
-      <w:pPr>
-        <w:pStyle w:val="P"/>
-      </w:pPr>
-      <w:r>
-        <w:t>Персонал обслуговування, їх кваліфікація, і задачі на виконання</w:t>
-      </w:r>
-    </w:p>
-    <w:p>
-      <w:pPr>
-        <w:pStyle w:val="P"/>
-      </w:pPr>
-    </w:p>
-    <w:p>
-      <w:pPr>
-        <w:pStyle w:val="H3"/>
-      </w:pPr>
-      <w:r>
-        <w:t>Вимоги технічних засобів</w:t>
-      </w:r>
-    </w:p>
-    <w:p>
-      <w:pPr>
-        <w:pStyle w:val="P"/>
-      </w:pPr>
-    </w:p>
-    <w:p>
-      <w:pPr>
-        <w:pStyle w:val="P"/>
-      </w:pPr>
-      <w:r>
-        <w:t>Яке обладнання треба, його характеристики</w:t>
-      </w:r>
-    </w:p>
-    <w:p>
-      <w:pPr>
-        <w:pStyle w:val="P"/>
-      </w:pPr>
-    </w:p>
-    <w:p>
-      <w:pPr>
-        <w:pStyle w:val="H3"/>
-      </w:pPr>
-      <w:r>
-        <w:t>Вимоги програмної сумісності</w:t>
-      </w:r>
-    </w:p>
-    <w:p>
-      <w:pPr>
-        <w:pStyle w:val="P"/>
-      </w:pPr>
-    </w:p>
-    <w:p>
-      <w:pPr>
-        <w:pStyle w:val="P"/>
-      </w:pPr>
-      <w:r>
-        <w:lastRenderedPageBreak/>
-        <w:t>Які інформаційні структурі на вході й виході</w:t>
-      </w:r>
-    </w:p>
-    <w:p>
-      <w:pPr>
-        <w:pStyle w:val="P"/>
-      </w:pPr>
-      <w:r>
-        <w:t>Методи розв’язку, вихідні коди, мови програмування, програмні засоби</w:t>
-      </w:r>
-    </w:p>
-    <w:p>
-      <w:pPr>
-        <w:pStyle w:val="P"/>
-      </w:pPr>
-      <w:r>
-        <w:t>Захист інформації й програм</w:t>
-      </w:r>
-    </w:p>
-    <w:p>
-      <w:pPr>
-        <w:pStyle w:val="P"/>
-      </w:pPr>
-    </w:p>
-    <w:p>
-      <w:pPr>
-        <w:pStyle w:val="H3"/>
-      </w:pPr>
-      <w:r>
-        <w:t>Вимоги пакування й маркування</w:t>
-      </w:r>
-    </w:p>
-    <w:p>
-      <w:pPr>
-        <w:pStyle w:val="P"/>
-      </w:pPr>
-    </w:p>
-    <w:p>
-      <w:pPr>
-        <w:pStyle w:val="P"/>
-      </w:pPr>
-      <w:r>
-        <w:t>Як маркується програма</w:t>
-      </w:r>
-    </w:p>
-    <w:p>
-      <w:pPr>
-        <w:pStyle w:val="P"/>
-      </w:pPr>
-      <w:r>
-        <w:t>Як вона запакована</w:t>
-      </w:r>
-    </w:p>
-    <w:p>
-      <w:pPr>
-        <w:pStyle w:val="P"/>
-      </w:pPr>
-    </w:p>
-    <w:p>
-      <w:pPr>
-        <w:pStyle w:val="H3"/>
-      </w:pPr>
-      <w:r>
-        <w:t>Вимоги транспортування й збереження</w:t>
-      </w:r>
-    </w:p>
-    <w:p>
-      <w:pPr>
-        <w:pStyle w:val="P"/>
-      </w:pPr>
-    </w:p>
-    <w:p>
-      <w:pPr>
-        <w:pStyle w:val="P"/>
-      </w:pPr>
-      <w:r>
-        <w:t>Як транспортували</w:t>
-      </w:r>
-    </w:p>
-    <w:p>
-      <w:pPr>
-        <w:pStyle w:val="P"/>
-      </w:pPr>
-      <w:r>
-        <w:t>Місце і як зберігати</w:t>
-      </w:r>
-    </w:p>
-    <w:p>
-      <w:pPr>
-        <w:pStyle w:val="P"/>
-      </w:pPr>
-      <w:r>
-        <w:t>Умови складування</w:t>
-      </w:r>
-    </w:p>
-    <w:p>
-      <w:pPr>
-        <w:pStyle w:val="P"/>
-      </w:pPr>
-      <w:r>
-        <w:t>Терміни зберігання в різних умовах</w:t>
-      </w:r>
-    </w:p>
-    <w:p>
-      <w:pPr>
-        <w:pStyle w:val="P"/>
-      </w:pPr>
-    </w:p>
-    <w:p>
-      <w:pPr>
-        <w:pStyle w:val="H3"/>
-      </w:pPr>
-      <w:r>
-        <w:t>Спеціальні вимоги</w:t>
-      </w:r>
-    </w:p>
-    <w:p>
-      <w:pPr>
-        <w:pStyle w:val="P"/>
-      </w:pPr>
-    </w:p>
-    <w:p>
-      <w:pPr>
-        <w:pStyle w:val="P"/>
-      </w:pPr>
-      <w:r>
-        <w:t>Вимоги до графічного інтерфейсу</w:t>
-      </w:r>
-    </w:p>
-    <w:p>
-      <w:pPr>
-        <w:pStyle w:val="P"/>
-      </w:pPr>
-      <w:r>
-        <w:t>Зробити попереднє проектування інтерфейсу</w:t>
-      </w:r>
-    </w:p>
-    <w:p>
-      <w:pPr>
-        <w:pStyle w:val="P"/>
-      </w:pPr>
-    </w:p>
-    <w:p>
-      <w:pPr>
-        <w:pStyle w:val="H2"/>
-        <w:rPr>
-          <w:lang w:val="en-US"/>
-        </w:rPr>
-      </w:pPr>
-      <w:r>
-        <w:t>Документальні вимоги</w:t>
-      </w:r>
-    </w:p>
-    <w:p>
-      <w:pPr>
-        <w:pStyle w:val="P"/>
-        <w:rPr>
-          <w:lang w:val="en-US"/>
-        </w:rPr>
-      </w:pPr>
-    </w:p>
-    <w:p>
-      <w:pPr>
-        <w:pStyle w:val="P"/>
-      </w:pPr>
-      <w:r>
-        <w:t>Зміст програмних документів</w:t>
-      </w:r>
-      <w:r>
-        <w:t>, вимоги до н</w:t>
-      </w:r>
-      <w:r>
-        <w:t>их</w:t>
-      </w:r>
-    </w:p>
-    <w:p>
-      <w:pPr>
-        <w:pStyle w:val="P"/>
-        <w:rPr>
-          <w:lang w:val="en-US"/>
-        </w:rPr>
-      </w:pPr>
-    </w:p>
-    <w:p>
-      <w:pPr>
-        <w:pStyle w:val="H2"/>
-      </w:pPr>
-      <w:r>
-        <w:t>Техніко-економічні показники</w:t>
-      </w:r>
-    </w:p>
-    <w:p>
-      <w:pPr>
-        <w:pStyle w:val="P"/>
-      </w:pPr>
-    </w:p>
-    <w:p>
-      <w:pPr>
-        <w:pStyle w:val="P"/>
-      </w:pPr>
-      <w:r>
-        <w:lastRenderedPageBreak/>
-        <w:t>Економічна ефективність</w:t>
-      </w:r>
-    </w:p>
-    <w:p>
-      <w:pPr>
-        <w:pStyle w:val="P"/>
-      </w:pPr>
-      <w:r>
-        <w:t>Річна потреба грошей</w:t>
-      </w:r>
-    </w:p>
-    <w:p>
-      <w:pPr>
-        <w:pStyle w:val="P"/>
-      </w:pPr>
-      <w:r>
-        <w:t>Економічні переваги розробки замість використання аналогів</w:t>
-      </w:r>
-    </w:p>
-    <w:p>
-      <w:pPr>
-        <w:pStyle w:val="P"/>
-      </w:pPr>
-    </w:p>
-    <w:p>
-      <w:pPr>
-        <w:pStyle w:val="H2"/>
-      </w:pPr>
-      <w:r>
-        <w:t>Етапи розробки</w:t>
-      </w:r>
-    </w:p>
-    <w:p>
-      <w:pPr>
-        <w:pStyle w:val="P"/>
-      </w:pPr>
-    </w:p>
-    <w:p>
-      <w:pPr>
-        <w:pStyle w:val="P"/>
-      </w:pPr>
-      <w:r>
-        <w:t>Стадії розробки опис</w:t>
-      </w:r>
-    </w:p>
-    <w:p>
-      <w:pPr>
-        <w:pStyle w:val="P"/>
-      </w:pPr>
-      <w:r>
-        <w:t>Змісти робіт на кожній</w:t>
-      </w:r>
-      <w:r>
-        <w:t>, перелік документів для них</w:t>
-      </w:r>
-    </w:p>
-    <w:p>
-      <w:pPr>
-        <w:pStyle w:val="P"/>
-      </w:pPr>
-      <w:r>
-        <w:t>Терміни розробки</w:t>
-      </w:r>
-    </w:p>
-    <w:p>
-      <w:pPr>
-        <w:pStyle w:val="P"/>
-      </w:pPr>
-    </w:p>
-    <w:p>
-      <w:pPr>
-        <w:pStyle w:val="H2"/>
-      </w:pPr>
-      <w:r>
         <w:t>Порядок контролю</w:t>
       </w:r>
     </w:p>
@@ -1494,6 +1940,230 @@
     </w:lvl>
   </w:abstractNum>
   <w:abstractNum w:abstractNumId="2" w15:restartNumberingAfterBreak="0">
+    <w:nsid w:val="38EE3E6F"/>
+    <w:multiLevelType w:val="hybridMultilevel"/>
+    <w:tmpl w:val="8228AEFA"/>
+    <w:lvl w:ilvl="0" w:tplc="C192AE98">
+      <w:numFmt w:val="bullet"/>
+      <w:lvlText w:val="-"/>
+      <w:lvlJc w:val="left"/>
+      <w:pPr>
+        <w:ind w:left="1211" w:hanging="360"/>
+      </w:pPr>
+      <w:rPr>
+        <w:rFonts w:ascii="Times New Roman" w:eastAsia="Times New Roman" w:hAnsi="Times New Roman" w:cs="Times New Roman" w:hint="default"/>
+      </w:rPr>
+    </w:lvl>
+    <w:lvl w:ilvl="1" w:tplc="04220003" w:tentative="1">
+      <w:start w:val="1"/>
+      <w:numFmt w:val="bullet"/>
+      <w:lvlText w:val="o"/>
+      <w:lvlJc w:val="left"/>
+      <w:pPr>
+        <w:ind w:left="1931" w:hanging="360"/>
+      </w:pPr>
+      <w:rPr>
+        <w:rFonts w:ascii="Courier New" w:hAnsi="Courier New" w:cs="Courier New" w:hint="default"/>
+      </w:rPr>
+    </w:lvl>
+    <w:lvl w:ilvl="2" w:tplc="04220005" w:tentative="1">
+      <w:start w:val="1"/>
+      <w:numFmt w:val="bullet"/>
+      <w:lvlText w:val=""/>
+      <w:lvlJc w:val="left"/>
+      <w:pPr>
+        <w:ind w:left="2651" w:hanging="360"/>
+      </w:pPr>
+      <w:rPr>
+        <w:rFonts w:ascii="Wingdings" w:hAnsi="Wingdings" w:hint="default"/>
+      </w:rPr>
+    </w:lvl>
+    <w:lvl w:ilvl="3" w:tplc="04220001" w:tentative="1">
+      <w:start w:val="1"/>
+      <w:numFmt w:val="bullet"/>
+      <w:lvlText w:val=""/>
+      <w:lvlJc w:val="left"/>
+      <w:pPr>
+        <w:ind w:left="3371" w:hanging="360"/>
+      </w:pPr>
+      <w:rPr>
+        <w:rFonts w:ascii="Symbol" w:hAnsi="Symbol" w:hint="default"/>
+      </w:rPr>
+    </w:lvl>
+    <w:lvl w:ilvl="4" w:tplc="04220003" w:tentative="1">
+      <w:start w:val="1"/>
+      <w:numFmt w:val="bullet"/>
+      <w:lvlText w:val="o"/>
+      <w:lvlJc w:val="left"/>
+      <w:pPr>
+        <w:ind w:left="4091" w:hanging="360"/>
+      </w:pPr>
+      <w:rPr>
+        <w:rFonts w:ascii="Courier New" w:hAnsi="Courier New" w:cs="Courier New" w:hint="default"/>
+      </w:rPr>
+    </w:lvl>
+    <w:lvl w:ilvl="5" w:tplc="04220005" w:tentative="1">
+      <w:start w:val="1"/>
+      <w:numFmt w:val="bullet"/>
+      <w:lvlText w:val=""/>
+      <w:lvlJc w:val="left"/>
+      <w:pPr>
+        <w:ind w:left="4811" w:hanging="360"/>
+      </w:pPr>
+      <w:rPr>
+        <w:rFonts w:ascii="Wingdings" w:hAnsi="Wingdings" w:hint="default"/>
+      </w:rPr>
+    </w:lvl>
+    <w:lvl w:ilvl="6" w:tplc="04220001" w:tentative="1">
+      <w:start w:val="1"/>
+      <w:numFmt w:val="bullet"/>
+      <w:lvlText w:val=""/>
+      <w:lvlJc w:val="left"/>
+      <w:pPr>
+        <w:ind w:left="5531" w:hanging="360"/>
+      </w:pPr>
+      <w:rPr>
+        <w:rFonts w:ascii="Symbol" w:hAnsi="Symbol" w:hint="default"/>
+      </w:rPr>
+    </w:lvl>
+    <w:lvl w:ilvl="7" w:tplc="04220003" w:tentative="1">
+      <w:start w:val="1"/>
+      <w:numFmt w:val="bullet"/>
+      <w:lvlText w:val="o"/>
+      <w:lvlJc w:val="left"/>
+      <w:pPr>
+        <w:ind w:left="6251" w:hanging="360"/>
+      </w:pPr>
+      <w:rPr>
+        <w:rFonts w:ascii="Courier New" w:hAnsi="Courier New" w:cs="Courier New" w:hint="default"/>
+      </w:rPr>
+    </w:lvl>
+    <w:lvl w:ilvl="8" w:tplc="04220005" w:tentative="1">
+      <w:start w:val="1"/>
+      <w:numFmt w:val="bullet"/>
+      <w:lvlText w:val=""/>
+      <w:lvlJc w:val="left"/>
+      <w:pPr>
+        <w:ind w:left="6971" w:hanging="360"/>
+      </w:pPr>
+      <w:rPr>
+        <w:rFonts w:ascii="Wingdings" w:hAnsi="Wingdings" w:hint="default"/>
+      </w:rPr>
+    </w:lvl>
+  </w:abstractNum>
+  <w:abstractNum w:abstractNumId="3" w15:restartNumberingAfterBreak="0">
+    <w:nsid w:val="419C495E"/>
+    <w:multiLevelType w:val="hybridMultilevel"/>
+    <w:tmpl w:val="385455B2"/>
+    <w:lvl w:ilvl="0" w:tplc="5066DFB2">
+      <w:numFmt w:val="bullet"/>
+      <w:lvlText w:val="-"/>
+      <w:lvlJc w:val="left"/>
+      <w:pPr>
+        <w:ind w:left="1211" w:hanging="360"/>
+      </w:pPr>
+      <w:rPr>
+        <w:rFonts w:ascii="Times New Roman" w:eastAsia="Times New Roman" w:hAnsi="Times New Roman" w:cs="Times New Roman" w:hint="default"/>
+      </w:rPr>
+    </w:lvl>
+    <w:lvl w:ilvl="1" w:tplc="04220003" w:tentative="1">
+      <w:start w:val="1"/>
+      <w:numFmt w:val="bullet"/>
+      <w:lvlText w:val="o"/>
+      <w:lvlJc w:val="left"/>
+      <w:pPr>
+        <w:ind w:left="1931" w:hanging="360"/>
+      </w:pPr>
+      <w:rPr>
+        <w:rFonts w:ascii="Courier New" w:hAnsi="Courier New" w:cs="Courier New" w:hint="default"/>
+      </w:rPr>
+    </w:lvl>
+    <w:lvl w:ilvl="2" w:tplc="04220005" w:tentative="1">
+      <w:start w:val="1"/>
+      <w:numFmt w:val="bullet"/>
+      <w:lvlText w:val=""/>
+      <w:lvlJc w:val="left"/>
+      <w:pPr>
+        <w:ind w:left="2651" w:hanging="360"/>
+      </w:pPr>
+      <w:rPr>
+        <w:rFonts w:ascii="Wingdings" w:hAnsi="Wingdings" w:hint="default"/>
+      </w:rPr>
+    </w:lvl>
+    <w:lvl w:ilvl="3" w:tplc="04220001" w:tentative="1">
+      <w:start w:val="1"/>
+      <w:numFmt w:val="bullet"/>
+      <w:lvlText w:val=""/>
+      <w:lvlJc w:val="left"/>
+      <w:pPr>
+        <w:ind w:left="3371" w:hanging="360"/>
+      </w:pPr>
+      <w:rPr>
+        <w:rFonts w:ascii="Symbol" w:hAnsi="Symbol" w:hint="default"/>
+      </w:rPr>
+    </w:lvl>
+    <w:lvl w:ilvl="4" w:tplc="04220003" w:tentative="1">
+      <w:start w:val="1"/>
+      <w:numFmt w:val="bullet"/>
+      <w:lvlText w:val="o"/>
+      <w:lvlJc w:val="left"/>
+      <w:pPr>
+        <w:ind w:left="4091" w:hanging="360"/>
+      </w:pPr>
+      <w:rPr>
+        <w:rFonts w:ascii="Courier New" w:hAnsi="Courier New" w:cs="Courier New" w:hint="default"/>
+      </w:rPr>
+    </w:lvl>
+    <w:lvl w:ilvl="5" w:tplc="04220005" w:tentative="1">
+      <w:start w:val="1"/>
+      <w:numFmt w:val="bullet"/>
+      <w:lvlText w:val=""/>
+      <w:lvlJc w:val="left"/>
+      <w:pPr>
+        <w:ind w:left="4811" w:hanging="360"/>
+      </w:pPr>
+      <w:rPr>
+        <w:rFonts w:ascii="Wingdings" w:hAnsi="Wingdings" w:hint="default"/>
+      </w:rPr>
+    </w:lvl>
+    <w:lvl w:ilvl="6" w:tplc="04220001" w:tentative="1">
+      <w:start w:val="1"/>
+      <w:numFmt w:val="bullet"/>
+      <w:lvlText w:val=""/>
+      <w:lvlJc w:val="left"/>
+      <w:pPr>
+        <w:ind w:left="5531" w:hanging="360"/>
+      </w:pPr>
+      <w:rPr>
+        <w:rFonts w:ascii="Symbol" w:hAnsi="Symbol" w:hint="default"/>
+      </w:rPr>
+    </w:lvl>
+    <w:lvl w:ilvl="7" w:tplc="04220003" w:tentative="1">
+      <w:start w:val="1"/>
+      <w:numFmt w:val="bullet"/>
+      <w:lvlText w:val="o"/>
+      <w:lvlJc w:val="left"/>
+      <w:pPr>
+        <w:ind w:left="6251" w:hanging="360"/>
+      </w:pPr>
+      <w:rPr>
+        <w:rFonts w:ascii="Courier New" w:hAnsi="Courier New" w:cs="Courier New" w:hint="default"/>
+      </w:rPr>
+    </w:lvl>
+    <w:lvl w:ilvl="8" w:tplc="04220005" w:tentative="1">
+      <w:start w:val="1"/>
+      <w:numFmt w:val="bullet"/>
+      <w:lvlText w:val=""/>
+      <w:lvlJc w:val="left"/>
+      <w:pPr>
+        <w:ind w:left="6971" w:hanging="360"/>
+      </w:pPr>
+      <w:rPr>
+        <w:rFonts w:ascii="Wingdings" w:hAnsi="Wingdings" w:hint="default"/>
+      </w:rPr>
+    </w:lvl>
+  </w:abstractNum>
+  <w:abstractNum w:abstractNumId="4" w15:restartNumberingAfterBreak="0">
     <w:nsid w:val="795D4379"/>
     <w:multiLevelType w:val="hybridMultilevel"/>
     <w:tmpl w:val="C21A163C"/>
@@ -1606,13 +2276,19 @@
     </w:lvl>
   </w:abstractNum>
   <w:num w:numId="1" w16cid:durableId="1471048762">
-    <w:abstractNumId w:val="2"/>
+    <w:abstractNumId w:val="4"/>
   </w:num>
   <w:num w:numId="2" w16cid:durableId="1002390261">
     <w:abstractNumId w:val="1"/>
   </w:num>
   <w:num w:numId="3" w16cid:durableId="2106269756">
     <w:abstractNumId w:val="0"/>
+  </w:num>
+  <w:num w:numId="4" w16cid:durableId="1685091117">
+    <w:abstractNumId w:val="2"/>
+  </w:num>
+  <w:num w:numId="5" w16cid:durableId="2009399646">
+    <w:abstractNumId w:val="3"/>
   </w:num>
 </w:numbering>
 </file>

</xml_diff>

<commit_message>
feat: FD1 done for now, JESUS THANK YOU JESUS HALLELUJAH
</commit_message>
<xml_diff>
--- a/31FD/l1/КНТ-122_Онищенко_Варіант-19_ТЗ.docx
+++ b/31FD/l1/КНТ-122_Онищенко_Варіант-19_ТЗ.docx
@@ -952,17 +952,40 @@
           <w:i/>
           <w:iCs/>
         </w:rPr>
-        <w:t>десятиліття</w:t>
+        <w:t>десятиліття будівництва</w:t>
+      </w:r>
+      <w:r>
+        <w:t>: 00, 10, 20</w:t>
+      </w:r>
+      <w:r>
+        <w:t xml:space="preserve">; </w:t>
+      </w:r>
+    </w:p>
+    <w:p>
+      <w:pPr>
+        <w:pStyle w:val="P"/>
+      </w:pPr>
+      <w:r>
+        <w:t xml:space="preserve">- </w:t>
       </w:r>
       <w:r>
         <w:rPr>
           <w:i/>
           <w:iCs/>
         </w:rPr>
-        <w:t xml:space="preserve"> будівництва</w:t>
-      </w:r>
-      <w:r>
-        <w:t>: 00, 10, 20</w:t>
+        <w:t>стиль</w:t>
+      </w:r>
+      <w:r>
+        <w:t xml:space="preserve">: Біблійний, </w:t>
+      </w:r>
+      <w:r>
+        <w:t>Місіонерський</w:t>
+      </w:r>
+      <w:r>
+        <w:t xml:space="preserve">, </w:t>
+      </w:r>
+      <w:r>
+        <w:t>Монаший</w:t>
       </w:r>
       <w:r>
         <w:t xml:space="preserve">; </w:t>
@@ -971,62 +994,145 @@
     <w:p>
       <w:pPr>
         <w:pStyle w:val="P"/>
-      </w:pPr>
-      <w:r>
-        <w:t xml:space="preserve">- </w:t>
-      </w:r>
-      <w:r>
         <w:rPr>
           <w:i/>
           <w:iCs/>
         </w:rPr>
-        <w:t>стиль</w:t>
-      </w:r>
-      <w:r>
-        <w:t xml:space="preserve">: Біблійний, </w:t>
-      </w:r>
-      <w:r>
-        <w:t>Місіонерський</w:t>
-      </w:r>
-      <w:r>
-        <w:t xml:space="preserve">, </w:t>
-      </w:r>
-      <w:r>
-        <w:t>Монаший</w:t>
-      </w:r>
-      <w:r>
-        <w:t xml:space="preserve">; </w:t>
-      </w:r>
-    </w:p>
-    <w:p>
-      <w:pPr>
-        <w:pStyle w:val="P"/>
+      </w:pPr>
+      <w:r>
+        <w:t xml:space="preserve">- </w:t>
+      </w:r>
+      <w:r>
         <w:rPr>
           <w:i/>
           <w:iCs/>
         </w:rPr>
-      </w:pPr>
-      <w:r>
-        <w:t xml:space="preserve">- </w:t>
-      </w:r>
-      <w:r>
+        <w:t>зображення</w:t>
+      </w:r>
+      <w:r>
+        <w:t>.</w:t>
+      </w:r>
+    </w:p>
+    <w:p>
+      <w:pPr>
+        <w:pStyle w:val="P"/>
         <w:rPr>
           <w:i/>
           <w:iCs/>
         </w:rPr>
-        <w:t>зображення</w:t>
-      </w:r>
-      <w:r>
-        <w:t>.</w:t>
-      </w:r>
-    </w:p>
-    <w:p>
-      <w:pPr>
-        <w:pStyle w:val="P"/>
+      </w:pPr>
+    </w:p>
+    <w:p>
+      <w:pPr>
+        <w:pStyle w:val="P"/>
+      </w:pPr>
+      <w:r>
+        <w:rPr>
+          <w:b/>
+          <w:bCs/>
+        </w:rPr>
+        <w:t>Зустрічі</w:t>
+      </w:r>
+      <w:r>
+        <w:t xml:space="preserve">: </w:t>
+      </w:r>
+      <w:r>
+        <w:t>список зустрічей користувача;</w:t>
+      </w:r>
+      <w:r>
+        <w:t xml:space="preserve"> </w:t>
+      </w:r>
+      <w:r>
+        <w:t>кожна має характеристики:</w:t>
+      </w:r>
+    </w:p>
+    <w:p>
+      <w:pPr>
+        <w:pStyle w:val="P"/>
+      </w:pPr>
+      <w:r>
+        <w:t xml:space="preserve">- </w:t>
+      </w:r>
+      <w:r>
         <w:rPr>
           <w:i/>
           <w:iCs/>
         </w:rPr>
+        <w:t>статус</w:t>
+      </w:r>
+      <w:r>
+        <w:t xml:space="preserve">: </w:t>
+      </w:r>
+      <w:r>
+        <w:t>чекає</w:t>
+      </w:r>
+      <w:r>
+        <w:t>,</w:t>
+      </w:r>
+      <w:r>
+        <w:t xml:space="preserve"> </w:t>
+      </w:r>
+      <w:r>
+        <w:t>схвалено</w:t>
+      </w:r>
+      <w:r>
+        <w:t>,</w:t>
+      </w:r>
+      <w:r>
+        <w:rPr>
+          <w:lang w:val="en-US"/>
+        </w:rPr>
+        <w:t xml:space="preserve"> </w:t>
+      </w:r>
+      <w:r>
+        <w:t>скасовано</w:t>
+      </w:r>
+      <w:r>
+        <w:t>;</w:t>
+      </w:r>
+      <w:r>
+        <w:t xml:space="preserve"> </w:t>
+      </w:r>
+    </w:p>
+    <w:p>
+      <w:pPr>
+        <w:pStyle w:val="P"/>
+      </w:pPr>
+      <w:r>
+        <w:t xml:space="preserve">По завершенню зустрічі (продавець змінив статус) користувач має змогу виставити </w:t>
+      </w:r>
+      <w:r>
+        <w:rPr>
+          <w:i/>
+          <w:iCs/>
+        </w:rPr>
+        <w:t>оцінку</w:t>
+      </w:r>
+      <w:r>
+        <w:t xml:space="preserve">: </w:t>
+      </w:r>
+      <w:r>
+        <w:t>добре</w:t>
+      </w:r>
+      <w:r>
+        <w:t>,</w:t>
+      </w:r>
+      <w:r>
+        <w:t xml:space="preserve"> чудово</w:t>
+      </w:r>
+      <w:r>
+        <w:t>,</w:t>
+      </w:r>
+      <w:r>
+        <w:t xml:space="preserve"> гарно</w:t>
+      </w:r>
+      <w:r>
+        <w:t>.</w:t>
+      </w:r>
+    </w:p>
+    <w:p>
+      <w:pPr>
+        <w:pStyle w:val="P"/>
       </w:pPr>
     </w:p>
     <w:p>
@@ -1038,100 +1144,86 @@
           <w:b/>
           <w:bCs/>
         </w:rPr>
-        <w:t>Зустрічі</w:t>
+        <w:t>Профіль</w:t>
       </w:r>
       <w:r>
         <w:t xml:space="preserve">: </w:t>
-      </w:r>
-      <w:r>
-        <w:t>список зустрічей користувача;</w:t>
-      </w:r>
-      <w:r>
-        <w:t xml:space="preserve"> </w:t>
-      </w:r>
-      <w:r>
-        <w:t>кожна має характеристики:</w:t>
-      </w:r>
-    </w:p>
-    <w:p>
-      <w:pPr>
-        <w:pStyle w:val="P"/>
-      </w:pPr>
-      <w:r>
-        <w:t xml:space="preserve">- </w:t>
       </w:r>
       <w:r>
         <w:rPr>
           <w:i/>
           <w:iCs/>
         </w:rPr>
-        <w:t>статус</w:t>
-      </w:r>
-      <w:r>
-        <w:t xml:space="preserve">: </w:t>
-      </w:r>
-      <w:r>
-        <w:t>чекає</w:t>
-      </w:r>
-      <w:r>
-        <w:t>,</w:t>
-      </w:r>
-      <w:r>
-        <w:t xml:space="preserve"> </w:t>
-      </w:r>
-      <w:r>
-        <w:t>схвалено</w:t>
-      </w:r>
-      <w:r>
-        <w:t>,</w:t>
-      </w:r>
-      <w:r>
-        <w:rPr>
-          <w:lang w:val="en-US"/>
-        </w:rPr>
-        <w:t xml:space="preserve"> </w:t>
-      </w:r>
-      <w:r>
-        <w:t>скасовано</w:t>
-      </w:r>
-      <w:r>
-        <w:t>;</w:t>
-      </w:r>
-      <w:r>
-        <w:t xml:space="preserve"> </w:t>
-      </w:r>
-    </w:p>
-    <w:p>
-      <w:pPr>
-        <w:pStyle w:val="P"/>
-      </w:pPr>
-      <w:r>
-        <w:t xml:space="preserve">По завершенню зустрічі (продавець змінив статус) користувач має змогу виставити </w:t>
+        <w:t>інформаці</w:t>
       </w:r>
       <w:r>
         <w:rPr>
           <w:i/>
           <w:iCs/>
         </w:rPr>
-        <w:t>оцінку</w:t>
+        <w:t>я</w:t>
+      </w:r>
+      <w:r>
+        <w:rPr>
+          <w:i/>
+          <w:iCs/>
+        </w:rPr>
+        <w:t xml:space="preserve"> про користувача</w:t>
       </w:r>
       <w:r>
         <w:t xml:space="preserve">: </w:t>
       </w:r>
       <w:r>
-        <w:t>добре</w:t>
+        <w:t>ім’я, пароль, тип</w:t>
+      </w:r>
+      <w:r>
+        <w:t xml:space="preserve">; </w:t>
+      </w:r>
+      <w:r>
+        <w:t>можливість запросити статус менеджера</w:t>
+      </w:r>
+      <w:r>
+        <w:rPr>
+          <w:lang w:val="en-US"/>
+        </w:rPr>
+        <w:t>;</w:t>
+      </w:r>
+      <w:r>
+        <w:t xml:space="preserve"> </w:t>
+      </w:r>
+      <w:r>
+        <w:rPr>
+          <w:i/>
+          <w:iCs/>
+        </w:rPr>
+        <w:t>оголошення</w:t>
+      </w:r>
+      <w:r>
+        <w:rPr>
+          <w:lang w:val="en-US"/>
+        </w:rPr>
+        <w:t>:</w:t>
+      </w:r>
+      <w:r>
+        <w:t xml:space="preserve"> свої</w:t>
+      </w:r>
+      <w:r>
+        <w:t xml:space="preserve">, </w:t>
+      </w:r>
+      <w:r>
+        <w:t>надбані</w:t>
       </w:r>
       <w:r>
         <w:t>,</w:t>
       </w:r>
       <w:r>
-        <w:t xml:space="preserve"> чудово</w:t>
-      </w:r>
-      <w:r>
-        <w:t>,</w:t>
-      </w:r>
-      <w:r>
-        <w:t xml:space="preserve"> гарно</w:t>
+        <w:t xml:space="preserve"> </w:t>
+      </w:r>
+      <w:r>
+        <w:t xml:space="preserve">або </w:t>
+      </w:r>
+      <w:r>
+        <w:t>обрані</w:t>
       </w:r>
       <w:r>
         <w:t>.</w:t>
@@ -1140,442 +1232,897 @@
     <w:p>
       <w:pPr>
         <w:pStyle w:val="P"/>
-      </w:pPr>
-    </w:p>
-    <w:p>
-      <w:pPr>
-        <w:pStyle w:val="P"/>
+        <w:rPr>
+          <w:lang w:val="en-US"/>
+        </w:rPr>
+      </w:pPr>
+    </w:p>
+    <w:p>
+      <w:pPr>
+        <w:pStyle w:val="P"/>
+        <w:rPr>
+          <w:lang w:val="en-US"/>
+        </w:rPr>
       </w:pPr>
       <w:r>
         <w:rPr>
           <w:b/>
           <w:bCs/>
         </w:rPr>
-        <w:t>Профіль</w:t>
-      </w:r>
-      <w:r>
+        <w:t>Вхідні</w:t>
+      </w:r>
+      <w:r>
+        <w:t xml:space="preserve"> дані: </w:t>
+      </w:r>
+      <w:r>
+        <w:t>облікові дані користувача</w:t>
+      </w:r>
+      <w:r>
+        <w:rPr>
+          <w:lang w:val="en-US"/>
+        </w:rPr>
+        <w:t>;</w:t>
+      </w:r>
+    </w:p>
+    <w:p>
+      <w:pPr>
+        <w:pStyle w:val="P"/>
+        <w:rPr>
+          <w:lang w:val="en-US"/>
+        </w:rPr>
+      </w:pPr>
+      <w:r>
+        <w:rPr>
+          <w:b/>
+          <w:bCs/>
+        </w:rPr>
+        <w:t>Вихідні</w:t>
+      </w:r>
+      <w:r>
+        <w:t xml:space="preserve"> дані: </w:t>
+      </w:r>
+      <w:r>
+        <w:t>оголошення, зустрічі, користувачі</w:t>
+      </w:r>
+      <w:r>
+        <w:rPr>
+          <w:lang w:val="en-US"/>
+        </w:rPr>
+        <w:t>.</w:t>
+      </w:r>
+    </w:p>
+    <w:p>
+      <w:pPr>
+        <w:pStyle w:val="P"/>
+        <w:rPr>
+          <w:lang w:val="en-US"/>
+        </w:rPr>
+      </w:pPr>
+      <w:r>
+        <w:t xml:space="preserve">Організація даних через базу даних </w:t>
+      </w:r>
+      <w:r>
+        <w:rPr>
+          <w:lang w:val="en-US"/>
+        </w:rPr>
+        <w:t xml:space="preserve">PostgreSQL </w:t>
+      </w:r>
+      <w:r>
+        <w:t xml:space="preserve">або </w:t>
+      </w:r>
+      <w:r>
+        <w:rPr>
+          <w:lang w:val="en-US"/>
+        </w:rPr>
+        <w:t>MySQL</w:t>
+      </w:r>
+      <w:r>
+        <w:rPr>
+          <w:lang w:val="en-US"/>
+        </w:rPr>
+        <w:t>.</w:t>
+      </w:r>
+    </w:p>
+    <w:p>
+      <w:pPr>
+        <w:pStyle w:val="P"/>
+        <w:rPr>
+          <w:lang w:val="en-US"/>
+        </w:rPr>
+      </w:pPr>
+    </w:p>
+    <w:p>
+      <w:pPr>
+        <w:pStyle w:val="P"/>
+        <w:rPr>
+          <w:lang w:val="en-US"/>
+        </w:rPr>
+      </w:pPr>
+      <w:r>
+        <w:rPr>
+          <w:b/>
+          <w:bCs/>
+        </w:rPr>
+        <w:t>Тимчасові</w:t>
+      </w:r>
+      <w:r>
+        <w:t xml:space="preserve"> характеристики: список користувачів, оголошень, зустрічей</w:t>
+      </w:r>
+      <w:r>
+        <w:rPr>
+          <w:lang w:val="en-US"/>
+        </w:rPr>
+        <w:t>.</w:t>
+      </w:r>
+    </w:p>
+    <w:p>
+      <w:pPr>
+        <w:pStyle w:val="P"/>
+      </w:pPr>
+      <w:r>
+        <w:lastRenderedPageBreak/>
+        <w:t>Додаток призначений для Християн, які хочуть поділитися житлом або знайти його. Використані функції залежать від типу користувача.</w:t>
+      </w:r>
+    </w:p>
+    <w:p>
+      <w:pPr>
+        <w:pStyle w:val="P"/>
+      </w:pPr>
+    </w:p>
+    <w:p>
+      <w:pPr>
+        <w:pStyle w:val="H3"/>
+      </w:pPr>
+      <w:r>
+        <w:t>Вимоги надійсності</w:t>
+      </w:r>
+    </w:p>
+    <w:p>
+      <w:pPr>
+        <w:pStyle w:val="P"/>
+        <w:rPr>
+          <w:lang w:val="en-US"/>
+        </w:rPr>
+      </w:pPr>
+    </w:p>
+    <w:p>
+      <w:pPr>
+        <w:pStyle w:val="P"/>
+      </w:pPr>
+      <w:r>
+        <w:t>Можливі помилкові ситуації:</w:t>
+      </w:r>
+    </w:p>
+    <w:p>
+      <w:pPr>
+        <w:pStyle w:val="P"/>
+      </w:pPr>
+      <w:r>
+        <w:t>- користувач неправильно ввів облікові дані: вивід помилки</w:t>
+      </w:r>
+    </w:p>
+    <w:p>
+      <w:pPr>
+        <w:pStyle w:val="P"/>
+      </w:pPr>
+      <w:r>
+        <w:t>- користувач ввів вже існуючі облікові дані: вивід помилки</w:t>
+      </w:r>
+    </w:p>
+    <w:p>
+      <w:pPr>
+        <w:pStyle w:val="P"/>
+      </w:pPr>
+      <w:r>
+        <w:t xml:space="preserve">- користувач </w:t>
+      </w:r>
+      <w:r>
+        <w:rPr>
+          <w:lang w:val="en-US"/>
+        </w:rPr>
+        <w:t>не може отримати статус менеджера</w:t>
+      </w:r>
+      <w:r>
+        <w:rPr>
+          <w:lang w:val="en-US"/>
+        </w:rPr>
         <w:t xml:space="preserve">: </w:t>
       </w:r>
       <w:r>
-        <w:rPr>
-          <w:i/>
-          <w:iCs/>
-        </w:rPr>
-        <w:t>інформаці</w:t>
-      </w:r>
-      <w:r>
-        <w:rPr>
-          <w:i/>
-          <w:iCs/>
-        </w:rPr>
-        <w:t>я</w:t>
-      </w:r>
-      <w:r>
-        <w:rPr>
-          <w:i/>
-          <w:iCs/>
-        </w:rPr>
-        <w:t xml:space="preserve"> про користувача</w:t>
-      </w:r>
-      <w:r>
-        <w:t xml:space="preserve">: </w:t>
-      </w:r>
-      <w:r>
-        <w:t>ім’я, пароль, тип</w:t>
-      </w:r>
-      <w:r>
-        <w:t xml:space="preserve">; </w:t>
-      </w:r>
-      <w:r>
-        <w:t>можливість запросити статус менеджера</w:t>
-      </w:r>
-      <w:r>
+        <w:t>вивід помилки</w:t>
+      </w:r>
+    </w:p>
+    <w:p>
+      <w:pPr>
+        <w:pStyle w:val="P"/>
+      </w:pPr>
+      <w:r>
+        <w:t>Дані мають зберігатися у базі після взаємодії, це додасть надійності роботі.</w:t>
+      </w:r>
+    </w:p>
+    <w:p>
+      <w:pPr>
+        <w:pStyle w:val="P"/>
+      </w:pPr>
+    </w:p>
+    <w:p>
+      <w:pPr>
+        <w:pStyle w:val="H3"/>
+      </w:pPr>
+      <w:r>
+        <w:t>Умови експлуатації</w:t>
+      </w:r>
+    </w:p>
+    <w:p>
+      <w:pPr>
+        <w:pStyle w:val="P"/>
+      </w:pPr>
+    </w:p>
+    <w:p>
+      <w:pPr>
+        <w:pStyle w:val="P"/>
+      </w:pPr>
+      <w:r>
+        <w:t>Програма може працювати на будь-якому комп’ютері, який працює стабільно. Обслуговування можливе через оновлення програми. Персонал обслуговування – розробники застосунку.</w:t>
+      </w:r>
+    </w:p>
+    <w:p>
+      <w:pPr>
+        <w:pStyle w:val="P"/>
+      </w:pPr>
+    </w:p>
+    <w:p>
+      <w:pPr>
+        <w:pStyle w:val="H3"/>
+      </w:pPr>
+      <w:r>
+        <w:t>Вимоги технічних засобів</w:t>
+      </w:r>
+    </w:p>
+    <w:p>
+      <w:pPr>
+        <w:pStyle w:val="P"/>
+      </w:pPr>
+    </w:p>
+    <w:p>
+      <w:pPr>
+        <w:pStyle w:val="P"/>
+      </w:pPr>
+      <w:r>
+        <w:t>Мінімальні технічні засоби для користування програмою:</w:t>
+      </w:r>
+    </w:p>
+    <w:p>
+      <w:pPr>
+        <w:pStyle w:val="P"/>
         <w:rPr>
           <w:lang w:val="en-US"/>
         </w:rPr>
-        <w:t>;</w:t>
-      </w:r>
-      <w:r>
+      </w:pPr>
+      <w:r>
+        <w:t xml:space="preserve">- операційна система </w:t>
+      </w:r>
+      <w:r>
+        <w:rPr>
+          <w:lang w:val="en-US"/>
+        </w:rPr>
+        <w:t>Windows</w:t>
+      </w:r>
+    </w:p>
+    <w:p>
+      <w:pPr>
+        <w:pStyle w:val="P"/>
+      </w:pPr>
+      <w:r>
+        <w:rPr>
+          <w:lang w:val="en-US"/>
+        </w:rPr>
+        <w:t xml:space="preserve">- </w:t>
+      </w:r>
+      <w:r>
+        <w:t>процесор, який може запустити систему</w:t>
+      </w:r>
+    </w:p>
+    <w:p>
+      <w:pPr>
+        <w:pStyle w:val="P"/>
+      </w:pPr>
+      <w:r>
+        <w:t>- оперативною пам’яті достатньо для системи</w:t>
+      </w:r>
+    </w:p>
+    <w:p>
+      <w:pPr>
+        <w:pStyle w:val="P"/>
+      </w:pPr>
+      <w:r>
+        <w:t>- місця на накопичувачі принаймні третина вільного</w:t>
+      </w:r>
+    </w:p>
+    <w:p>
+      <w:pPr>
+        <w:pStyle w:val="P"/>
+      </w:pPr>
+    </w:p>
+    <w:p>
+      <w:pPr>
+        <w:pStyle w:val="H3"/>
+      </w:pPr>
+      <w:r>
+        <w:t>Вимоги програмної сумісності</w:t>
+      </w:r>
+    </w:p>
+    <w:p>
+      <w:pPr>
+        <w:pStyle w:val="P"/>
+      </w:pPr>
+    </w:p>
+    <w:p>
+      <w:pPr>
+        <w:pStyle w:val="P"/>
+      </w:pPr>
+      <w:r>
+        <w:lastRenderedPageBreak/>
+        <w:t>Інформаційні структури на вході:</w:t>
+      </w:r>
+    </w:p>
+    <w:p>
+      <w:pPr>
+        <w:pStyle w:val="P"/>
+      </w:pPr>
+      <w:r>
+        <w:t>- облікові дані користувача</w:t>
+      </w:r>
+      <w:r>
+        <w:rPr>
+          <w:lang w:val="en-US"/>
+        </w:rPr>
         <w:t xml:space="preserve"> </w:t>
       </w:r>
       <w:r>
-        <w:rPr>
-          <w:i/>
-          <w:iCs/>
-        </w:rPr>
-        <w:t>оголошення</w:t>
+        <w:t>рядками</w:t>
+      </w:r>
+    </w:p>
+    <w:p>
+      <w:pPr>
+        <w:pStyle w:val="P"/>
+      </w:pPr>
+      <w:r>
+        <w:t>Структури на виході:</w:t>
+      </w:r>
+    </w:p>
+    <w:p>
+      <w:pPr>
+        <w:pStyle w:val="P"/>
+      </w:pPr>
+      <w:r>
+        <w:t>- об’єкт оголошення з його параметрами</w:t>
+      </w:r>
+    </w:p>
+    <w:p>
+      <w:pPr>
+        <w:pStyle w:val="P"/>
+      </w:pPr>
+      <w:r>
+        <w:t>- об’єкт зустрічі з її параметрами</w:t>
+      </w:r>
+    </w:p>
+    <w:p>
+      <w:pPr>
+        <w:pStyle w:val="P"/>
+      </w:pPr>
+      <w:r>
+        <w:t>- об’єкт користувача з його параметрами</w:t>
+      </w:r>
+    </w:p>
+    <w:p>
+      <w:pPr>
+        <w:pStyle w:val="P"/>
+      </w:pPr>
+      <w:r>
+        <w:t xml:space="preserve">Вихідний код і вся програма будуть написані мовою </w:t>
       </w:r>
       <w:r>
         <w:rPr>
           <w:lang w:val="en-US"/>
         </w:rPr>
-        <w:t>:</w:t>
-      </w:r>
-      <w:r>
-        <w:t xml:space="preserve"> свої</w:t>
-      </w:r>
-      <w:r>
-        <w:t xml:space="preserve">, </w:t>
-      </w:r>
-      <w:r>
-        <w:t>надбані</w:t>
-      </w:r>
-      <w:r>
-        <w:t>,</w:t>
-      </w:r>
-      <w:r>
+        <w:t>C#</w:t>
+      </w:r>
+      <w:r>
+        <w:t xml:space="preserve"> через програму </w:t>
+      </w:r>
+      <w:r>
+        <w:rPr>
+          <w:lang w:val="en-US"/>
+        </w:rPr>
+        <w:t>Visual Studio</w:t>
+      </w:r>
+      <w:r>
+        <w:t>. Захист інформації через використання бази даних.</w:t>
+      </w:r>
+    </w:p>
+    <w:p>
+      <w:pPr>
+        <w:pStyle w:val="P"/>
+      </w:pPr>
+    </w:p>
+    <w:p>
+      <w:pPr>
+        <w:pStyle w:val="H3"/>
+      </w:pPr>
+      <w:r>
+        <w:t>Вимоги пакування й маркування</w:t>
+      </w:r>
+    </w:p>
+    <w:p>
+      <w:pPr>
+        <w:pStyle w:val="P"/>
+      </w:pPr>
+    </w:p>
+    <w:p>
+      <w:pPr>
+        <w:pStyle w:val="P"/>
+      </w:pPr>
+      <w:r>
+        <w:t>Програма маркується Англійською «</w:t>
+      </w:r>
+      <w:r>
+        <w:rPr>
+          <w:lang w:val="en-US"/>
+        </w:rPr>
+        <w:t>Christian real estate</w:t>
+      </w:r>
+      <w:r>
+        <w:t>»</w:t>
+      </w:r>
+      <w:r>
+        <w:rPr>
+          <w:lang w:val="en-US"/>
+        </w:rPr>
         <w:t xml:space="preserve"> </w:t>
       </w:r>
       <w:r>
-        <w:t xml:space="preserve">або </w:t>
-      </w:r>
-      <w:r>
-        <w:t>обрані</w:t>
-      </w:r>
-      <w:r>
+        <w:t xml:space="preserve">або Українською «Християнська нерухомість». Запакована буде у </w:t>
+      </w:r>
+      <w:r>
+        <w:rPr>
+          <w:lang w:val="en-US"/>
+        </w:rPr>
+        <w:t>zip-</w:t>
+      </w:r>
+      <w:r>
+        <w:t>архів.</w:t>
+      </w:r>
+    </w:p>
+    <w:p>
+      <w:pPr>
+        <w:pStyle w:val="P"/>
+      </w:pPr>
+    </w:p>
+    <w:p>
+      <w:pPr>
+        <w:pStyle w:val="H3"/>
+      </w:pPr>
+      <w:r>
+        <w:t>Вимоги транспортування й збереження</w:t>
+      </w:r>
+    </w:p>
+    <w:p>
+      <w:pPr>
+        <w:pStyle w:val="P"/>
+      </w:pPr>
+    </w:p>
+    <w:p>
+      <w:pPr>
+        <w:pStyle w:val="P"/>
+      </w:pPr>
+      <w:r>
+        <w:t>Програма зберігається на комп’ютері і транспортується віртуально.</w:t>
+      </w:r>
+    </w:p>
+    <w:p>
+      <w:pPr>
+        <w:pStyle w:val="P"/>
+      </w:pPr>
+    </w:p>
+    <w:p>
+      <w:pPr>
+        <w:pStyle w:val="H3"/>
+      </w:pPr>
+      <w:r>
+        <w:t>Спеціальні вимоги</w:t>
+      </w:r>
+    </w:p>
+    <w:p>
+      <w:pPr>
+        <w:pStyle w:val="P"/>
+        <w:rPr>
+          <w:lang w:val="en-US"/>
+        </w:rPr>
+      </w:pPr>
+    </w:p>
+    <w:p>
+      <w:pPr>
+        <w:pStyle w:val="P"/>
+      </w:pPr>
+      <w:r>
+        <w:t>Графічний інтерфейс буде суттєво змінено, але попередньо виглядає так:</w:t>
+      </w:r>
+    </w:p>
+    <w:p>
+      <w:pPr>
+        <w:pStyle w:val="P"/>
+      </w:pPr>
+    </w:p>
+    <w:p>
+      <w:pPr>
+        <w:pStyle w:val="IMG"/>
+      </w:pPr>
+      <w:r>
+        <w:lastRenderedPageBreak/>
+        <w:drawing>
+          <wp:inline distT="0" distB="0" distL="0" distR="0" wp14:anchorId="298B6EBC" wp14:editId="6523F0BF">
+            <wp:extent cx="3638550" cy="2400300"/>
+            <wp:effectExtent l="0" t="0" r="0" b="0"/>
+            <wp:docPr id="1869076014" name="Graphic 1"/>
+            <wp:cNvGraphicFramePr>
+              <a:graphicFrameLocks xmlns:a="http://schemas.openxmlformats.org/drawingml/2006/main" noChangeAspect="1"/>
+            </wp:cNvGraphicFramePr>
+            <a:graphic xmlns:a="http://schemas.openxmlformats.org/drawingml/2006/main">
+              <a:graphicData uri="http://schemas.openxmlformats.org/drawingml/2006/picture">
+                <pic:pic xmlns:pic="http://schemas.openxmlformats.org/drawingml/2006/picture">
+                  <pic:nvPicPr>
+                    <pic:cNvPr id="1869076014" name=""/>
+                    <pic:cNvPicPr/>
+                  </pic:nvPicPr>
+                  <pic:blipFill>
+                    <a:blip r:embed="rId7">
+                      <a:extLst>
+                        <a:ext uri="{96DAC541-7B7A-43D3-8B79-37D633B846F1}">
+                          <asvg:svgBlip xmlns:asvg="http://schemas.microsoft.com/office/drawing/2016/SVG/main" r:embed="rId8"/>
+                        </a:ext>
+                      </a:extLst>
+                    </a:blip>
+                    <a:stretch>
+                      <a:fillRect/>
+                    </a:stretch>
+                  </pic:blipFill>
+                  <pic:spPr>
+                    <a:xfrm>
+                      <a:off x="0" y="0"/>
+                      <a:ext cx="3638550" cy="2400300"/>
+                    </a:xfrm>
+                    <a:prstGeom prst="rect">
+                      <a:avLst/>
+                    </a:prstGeom>
+                  </pic:spPr>
+                </pic:pic>
+              </a:graphicData>
+            </a:graphic>
+          </wp:inline>
+        </w:drawing>
+      </w:r>
+      <w:r>
+        <w:t xml:space="preserve"> </w:t>
+      </w:r>
+    </w:p>
+    <w:p>
+      <w:pPr>
+        <w:pStyle w:val="IMG"/>
+      </w:pPr>
+      <w:r>
+        <w:t>Рисунок 1.1 – Прототип профілю</w:t>
+      </w:r>
+    </w:p>
+    <w:p>
+      <w:pPr>
+        <w:pStyle w:val="IMG"/>
+      </w:pPr>
+      <w:r>
+        <w:drawing>
+          <wp:inline distT="0" distB="0" distL="0" distR="0" wp14:anchorId="57B8BD5E" wp14:editId="6545A8DF">
+            <wp:extent cx="5676900" cy="3924300"/>
+            <wp:effectExtent l="0" t="0" r="0" b="0"/>
+            <wp:docPr id="845660271" name="Graphic 1"/>
+            <wp:cNvGraphicFramePr>
+              <a:graphicFrameLocks xmlns:a="http://schemas.openxmlformats.org/drawingml/2006/main" noChangeAspect="1"/>
+            </wp:cNvGraphicFramePr>
+            <a:graphic xmlns:a="http://schemas.openxmlformats.org/drawingml/2006/main">
+              <a:graphicData uri="http://schemas.openxmlformats.org/drawingml/2006/picture">
+                <pic:pic xmlns:pic="http://schemas.openxmlformats.org/drawingml/2006/picture">
+                  <pic:nvPicPr>
+                    <pic:cNvPr id="845660271" name=""/>
+                    <pic:cNvPicPr/>
+                  </pic:nvPicPr>
+                  <pic:blipFill>
+                    <a:blip r:embed="rId9">
+                      <a:extLst>
+                        <a:ext uri="{96DAC541-7B7A-43D3-8B79-37D633B846F1}">
+                          <asvg:svgBlip xmlns:asvg="http://schemas.microsoft.com/office/drawing/2016/SVG/main" r:embed="rId10"/>
+                        </a:ext>
+                      </a:extLst>
+                    </a:blip>
+                    <a:stretch>
+                      <a:fillRect/>
+                    </a:stretch>
+                  </pic:blipFill>
+                  <pic:spPr>
+                    <a:xfrm>
+                      <a:off x="0" y="0"/>
+                      <a:ext cx="5676900" cy="3924300"/>
+                    </a:xfrm>
+                    <a:prstGeom prst="rect">
+                      <a:avLst/>
+                    </a:prstGeom>
+                  </pic:spPr>
+                </pic:pic>
+              </a:graphicData>
+            </a:graphic>
+          </wp:inline>
+        </w:drawing>
+      </w:r>
+      <w:r>
+        <w:t xml:space="preserve"> </w:t>
+      </w:r>
+    </w:p>
+    <w:p>
+      <w:pPr>
+        <w:pStyle w:val="IMG"/>
+      </w:pPr>
+      <w:r>
+        <w:t>Рисунок 1.2 – Прототип зустрічей</w:t>
+      </w:r>
+    </w:p>
+    <w:p>
+      <w:pPr>
+        <w:pStyle w:val="IMG"/>
+      </w:pPr>
+      <w:r>
+        <w:lastRenderedPageBreak/>
+        <w:drawing>
+          <wp:inline distT="0" distB="0" distL="0" distR="0" wp14:anchorId="4B9494FF" wp14:editId="1E24E6E9">
+            <wp:extent cx="5162550" cy="2971800"/>
+            <wp:effectExtent l="0" t="0" r="0" b="0"/>
+            <wp:docPr id="785098586" name="Graphic 1"/>
+            <wp:cNvGraphicFramePr>
+              <a:graphicFrameLocks xmlns:a="http://schemas.openxmlformats.org/drawingml/2006/main" noChangeAspect="1"/>
+            </wp:cNvGraphicFramePr>
+            <a:graphic xmlns:a="http://schemas.openxmlformats.org/drawingml/2006/main">
+              <a:graphicData uri="http://schemas.openxmlformats.org/drawingml/2006/picture">
+                <pic:pic xmlns:pic="http://schemas.openxmlformats.org/drawingml/2006/picture">
+                  <pic:nvPicPr>
+                    <pic:cNvPr id="785098586" name=""/>
+                    <pic:cNvPicPr/>
+                  </pic:nvPicPr>
+                  <pic:blipFill>
+                    <a:blip r:embed="rId11">
+                      <a:extLst>
+                        <a:ext uri="{96DAC541-7B7A-43D3-8B79-37D633B846F1}">
+                          <asvg:svgBlip xmlns:asvg="http://schemas.microsoft.com/office/drawing/2016/SVG/main" r:embed="rId12"/>
+                        </a:ext>
+                      </a:extLst>
+                    </a:blip>
+                    <a:stretch>
+                      <a:fillRect/>
+                    </a:stretch>
+                  </pic:blipFill>
+                  <pic:spPr>
+                    <a:xfrm>
+                      <a:off x="0" y="0"/>
+                      <a:ext cx="5162550" cy="2971800"/>
+                    </a:xfrm>
+                    <a:prstGeom prst="rect">
+                      <a:avLst/>
+                    </a:prstGeom>
+                  </pic:spPr>
+                </pic:pic>
+              </a:graphicData>
+            </a:graphic>
+          </wp:inline>
+        </w:drawing>
+      </w:r>
+    </w:p>
+    <w:p>
+      <w:pPr>
+        <w:pStyle w:val="IMG"/>
+      </w:pPr>
+      <w:r>
+        <w:t>Рисунок 1.3 – Прототип оголошень</w:t>
+      </w:r>
+    </w:p>
+    <w:p>
+      <w:pPr>
+        <w:pStyle w:val="P"/>
+        <w:rPr>
+          <w:lang w:val="en-US"/>
+        </w:rPr>
+      </w:pPr>
+    </w:p>
+    <w:p>
+      <w:pPr>
+        <w:pStyle w:val="H2"/>
+        <w:rPr>
+          <w:lang w:val="en-US"/>
+        </w:rPr>
+      </w:pPr>
+      <w:r>
+        <w:t>Документальні вимоги</w:t>
+      </w:r>
+    </w:p>
+    <w:p>
+      <w:pPr>
+        <w:pStyle w:val="P"/>
+        <w:rPr>
+          <w:lang w:val="en-US"/>
+        </w:rPr>
+      </w:pPr>
+    </w:p>
+    <w:p>
+      <w:pPr>
+        <w:pStyle w:val="P"/>
+        <w:rPr>
+          <w:lang w:val="en-US"/>
+        </w:rPr>
+      </w:pPr>
+      <w:r>
+        <w:t>Програмна документація буде зроблена у форматі документу</w:t>
+      </w:r>
+      <w:r>
+        <w:rPr>
+          <w:lang w:val="en-US"/>
+        </w:rPr>
+        <w:t xml:space="preserve"> Word</w:t>
+      </w:r>
+      <w:r>
+        <w:rPr>
+          <w:lang w:val="en-US"/>
+        </w:rPr>
         <w:t>.</w:t>
       </w:r>
     </w:p>
     <w:p>
       <w:pPr>
         <w:pStyle w:val="P"/>
-        <w:rPr>
-          <w:lang w:val="en-US"/>
-        </w:rPr>
-      </w:pPr>
-    </w:p>
-    <w:p>
-      <w:pPr>
-        <w:pStyle w:val="P"/>
-      </w:pPr>
-      <w:r>
-        <w:t>Всі вхідні й вихідні дані, вимоги їх організації</w:t>
-      </w:r>
-    </w:p>
-    <w:p>
-      <w:pPr>
-        <w:pStyle w:val="P"/>
-      </w:pPr>
-      <w:r>
-        <w:t>Тимчасові характеристики (змінні)</w:t>
-      </w:r>
-    </w:p>
-    <w:p>
-      <w:pPr>
-        <w:pStyle w:val="P"/>
-      </w:pPr>
-      <w:r>
-        <w:t xml:space="preserve">Які групи людей будуть користуватися цим, якими функціями </w:t>
-      </w:r>
-    </w:p>
-    <w:p>
-      <w:pPr>
-        <w:pStyle w:val="P"/>
-      </w:pPr>
-    </w:p>
-    <w:p>
-      <w:pPr>
-        <w:pStyle w:val="H3"/>
-      </w:pPr>
-      <w:r>
-        <w:lastRenderedPageBreak/>
-        <w:t>Вимоги надійсності</w:t>
-      </w:r>
-    </w:p>
-    <w:p>
-      <w:pPr>
-        <w:pStyle w:val="P"/>
-      </w:pPr>
-    </w:p>
-    <w:p>
-      <w:pPr>
-        <w:pStyle w:val="P"/>
-      </w:pPr>
-      <w:r>
-        <w:t>Як буде контроюватись надійність: стійкість роботи, контроль інформації, час відновлення після помилки, …</w:t>
-      </w:r>
-    </w:p>
-    <w:p>
-      <w:pPr>
-        <w:pStyle w:val="P"/>
-      </w:pPr>
-      <w:r>
-        <w:t>Опис помилкових ситуацій і як їх обробимо</w:t>
-      </w:r>
-    </w:p>
-    <w:p>
-      <w:pPr>
-        <w:pStyle w:val="P"/>
-      </w:pPr>
-    </w:p>
-    <w:p>
-      <w:pPr>
-        <w:pStyle w:val="H3"/>
-      </w:pPr>
-      <w:r>
-        <w:t>Умови експлуатації</w:t>
-      </w:r>
-    </w:p>
-    <w:p>
-      <w:pPr>
-        <w:pStyle w:val="P"/>
-      </w:pPr>
-    </w:p>
-    <w:p>
-      <w:pPr>
-        <w:pStyle w:val="P"/>
-      </w:pPr>
-      <w:r>
-        <w:t>В яких умовах має працювати продукт: вологість, температура</w:t>
-      </w:r>
-    </w:p>
-    <w:p>
-      <w:pPr>
-        <w:pStyle w:val="P"/>
-      </w:pPr>
-      <w:r>
-        <w:t>Види обслуговування продукту</w:t>
-      </w:r>
-    </w:p>
-    <w:p>
-      <w:pPr>
-        <w:pStyle w:val="P"/>
-      </w:pPr>
-      <w:r>
-        <w:t>Персонал обслуговування, їх кваліфікація, і задачі на виконання</w:t>
-      </w:r>
-    </w:p>
-    <w:p>
-      <w:pPr>
-        <w:pStyle w:val="P"/>
-      </w:pPr>
-    </w:p>
-    <w:p>
-      <w:pPr>
-        <w:pStyle w:val="H3"/>
-      </w:pPr>
-      <w:r>
-        <w:t>Вимоги технічних засобів</w:t>
-      </w:r>
-    </w:p>
-    <w:p>
-      <w:pPr>
-        <w:pStyle w:val="P"/>
-      </w:pPr>
-    </w:p>
-    <w:p>
-      <w:pPr>
-        <w:pStyle w:val="P"/>
-      </w:pPr>
-      <w:r>
-        <w:t>Яке обладнання треба, його характеристики</w:t>
-      </w:r>
-    </w:p>
-    <w:p>
-      <w:pPr>
-        <w:pStyle w:val="P"/>
-      </w:pPr>
-    </w:p>
-    <w:p>
-      <w:pPr>
-        <w:pStyle w:val="H3"/>
-      </w:pPr>
-      <w:r>
-        <w:t>Вимоги програмної сумісності</w:t>
-      </w:r>
-    </w:p>
-    <w:p>
-      <w:pPr>
-        <w:pStyle w:val="P"/>
-      </w:pPr>
-    </w:p>
-    <w:p>
-      <w:pPr>
-        <w:pStyle w:val="P"/>
-      </w:pPr>
-      <w:r>
-        <w:t>Які інформаційні структурі на вході й виході</w:t>
-      </w:r>
-    </w:p>
-    <w:p>
-      <w:pPr>
-        <w:pStyle w:val="P"/>
-      </w:pPr>
-      <w:r>
-        <w:t>Методи розв’язку, вихідні коди, мови програмування, програмні засоби</w:t>
-      </w:r>
-    </w:p>
-    <w:p>
-      <w:pPr>
-        <w:pStyle w:val="P"/>
-      </w:pPr>
-      <w:r>
-        <w:t>Захист інформації й програм</w:t>
-      </w:r>
-    </w:p>
-    <w:p>
-      <w:pPr>
-        <w:pStyle w:val="P"/>
-      </w:pPr>
-    </w:p>
-    <w:p>
-      <w:pPr>
-        <w:pStyle w:val="H3"/>
-      </w:pPr>
-      <w:r>
-        <w:t>Вимоги пакування й маркування</w:t>
-      </w:r>
-    </w:p>
-    <w:p>
-      <w:pPr>
-        <w:pStyle w:val="P"/>
-      </w:pPr>
-    </w:p>
-    <w:p>
-      <w:pPr>
-        <w:pStyle w:val="P"/>
-      </w:pPr>
-      <w:r>
-        <w:t>Як маркується програма</w:t>
-      </w:r>
-    </w:p>
-    <w:p>
-      <w:pPr>
-        <w:pStyle w:val="P"/>
-      </w:pPr>
-      <w:r>
-        <w:t>Як вона запакована</w:t>
-      </w:r>
-    </w:p>
-    <w:p>
-      <w:pPr>
-        <w:pStyle w:val="P"/>
-      </w:pPr>
-    </w:p>
-    <w:p>
-      <w:pPr>
-        <w:pStyle w:val="H3"/>
-      </w:pPr>
-      <w:r>
-        <w:lastRenderedPageBreak/>
-        <w:t>Вимоги транспортування й збереження</w:t>
-      </w:r>
-    </w:p>
-    <w:p>
-      <w:pPr>
-        <w:pStyle w:val="P"/>
-      </w:pPr>
-    </w:p>
-    <w:p>
-      <w:pPr>
-        <w:pStyle w:val="P"/>
-      </w:pPr>
-      <w:r>
-        <w:t>Як транспортували</w:t>
-      </w:r>
-    </w:p>
-    <w:p>
-      <w:pPr>
-        <w:pStyle w:val="P"/>
-      </w:pPr>
-      <w:r>
-        <w:t>Місце і як зберігати</w:t>
-      </w:r>
-    </w:p>
-    <w:p>
-      <w:pPr>
-        <w:pStyle w:val="P"/>
-      </w:pPr>
-      <w:r>
-        <w:t>Умови складування</w:t>
-      </w:r>
-    </w:p>
-    <w:p>
-      <w:pPr>
-        <w:pStyle w:val="P"/>
-      </w:pPr>
-      <w:r>
-        <w:t>Терміни зберігання в різних умовах</w:t>
-      </w:r>
-    </w:p>
-    <w:p>
-      <w:pPr>
-        <w:pStyle w:val="P"/>
-      </w:pPr>
-    </w:p>
-    <w:p>
-      <w:pPr>
-        <w:pStyle w:val="H3"/>
-      </w:pPr>
-      <w:r>
-        <w:t>Спеціальні вимоги</w:t>
-      </w:r>
-    </w:p>
-    <w:p>
-      <w:pPr>
-        <w:pStyle w:val="P"/>
-      </w:pPr>
-    </w:p>
-    <w:p>
-      <w:pPr>
-        <w:pStyle w:val="P"/>
-      </w:pPr>
-      <w:r>
-        <w:t>Вимоги до графічного інтерфейсу</w:t>
-      </w:r>
-    </w:p>
-    <w:p>
-      <w:pPr>
-        <w:pStyle w:val="P"/>
-      </w:pPr>
-      <w:r>
-        <w:t>Зробити попереднє проектування інтерфейсу</w:t>
-      </w:r>
-    </w:p>
-    <w:p>
-      <w:pPr>
-        <w:pStyle w:val="P"/>
       </w:pPr>
     </w:p>
     <w:p>
       <w:pPr>
         <w:pStyle w:val="H2"/>
-        <w:rPr>
-          <w:lang w:val="en-US"/>
-        </w:rPr>
-      </w:pPr>
-      <w:r>
-        <w:t>Документальні вимоги</w:t>
-      </w:r>
-    </w:p>
-    <w:p>
-      <w:pPr>
-        <w:pStyle w:val="P"/>
-        <w:rPr>
-          <w:lang w:val="en-US"/>
-        </w:rPr>
-      </w:pPr>
-    </w:p>
-    <w:p>
-      <w:pPr>
-        <w:pStyle w:val="P"/>
-      </w:pPr>
-      <w:r>
-        <w:t>Зміст програмних документів</w:t>
-      </w:r>
-      <w:r>
-        <w:t>, вимоги до н</w:t>
-      </w:r>
-      <w:r>
-        <w:t>их</w:t>
-      </w:r>
-    </w:p>
-    <w:p>
-      <w:pPr>
-        <w:pStyle w:val="P"/>
-        <w:rPr>
-          <w:lang w:val="en-US"/>
-        </w:rPr>
+      </w:pPr>
+      <w:r>
+        <w:t>Етапи розробки</w:t>
+      </w:r>
+    </w:p>
+    <w:p>
+      <w:pPr>
+        <w:pStyle w:val="P"/>
+      </w:pPr>
+    </w:p>
+    <w:p>
+      <w:pPr>
+        <w:pStyle w:val="P"/>
+      </w:pPr>
+      <w:r>
+        <w:t>Всього 8 стадій розробки:</w:t>
+      </w:r>
+    </w:p>
+    <w:p>
+      <w:pPr>
+        <w:pStyle w:val="P"/>
+        <w:numPr>
+          <w:ilvl w:val="0"/>
+          <w:numId w:val="12"/>
+        </w:numPr>
+      </w:pPr>
+      <w:r>
+        <w:t>технічне завдання</w:t>
+      </w:r>
+    </w:p>
+    <w:p>
+      <w:pPr>
+        <w:pStyle w:val="P"/>
+        <w:numPr>
+          <w:ilvl w:val="0"/>
+          <w:numId w:val="12"/>
+        </w:numPr>
+      </w:pPr>
+      <w:r>
+        <w:t>архітектура</w:t>
+      </w:r>
+    </w:p>
+    <w:p>
+      <w:pPr>
+        <w:pStyle w:val="P"/>
+        <w:numPr>
+          <w:ilvl w:val="0"/>
+          <w:numId w:val="12"/>
+        </w:numPr>
+      </w:pPr>
+      <w:r>
+        <w:t>база даних</w:t>
+      </w:r>
+    </w:p>
+    <w:p>
+      <w:pPr>
+        <w:pStyle w:val="P"/>
+        <w:numPr>
+          <w:ilvl w:val="0"/>
+          <w:numId w:val="12"/>
+        </w:numPr>
+      </w:pPr>
+      <w:r>
+        <w:t>консоль</w:t>
+      </w:r>
+    </w:p>
+    <w:p>
+      <w:pPr>
+        <w:pStyle w:val="P"/>
+        <w:numPr>
+          <w:ilvl w:val="0"/>
+          <w:numId w:val="12"/>
+        </w:numPr>
+      </w:pPr>
+      <w:r>
+        <w:t>розширення</w:t>
+      </w:r>
+    </w:p>
+    <w:p>
+      <w:pPr>
+        <w:pStyle w:val="P"/>
+        <w:numPr>
+          <w:ilvl w:val="0"/>
+          <w:numId w:val="12"/>
+        </w:numPr>
+      </w:pPr>
+      <w:r>
+        <w:t>додаткові функції</w:t>
+      </w:r>
+    </w:p>
+    <w:p>
+      <w:pPr>
+        <w:pStyle w:val="P"/>
+        <w:numPr>
+          <w:ilvl w:val="0"/>
+          <w:numId w:val="12"/>
+        </w:numPr>
+      </w:pPr>
+      <w:r>
+        <w:t>графічний інтерфейс</w:t>
+      </w:r>
+    </w:p>
+    <w:p>
+      <w:pPr>
+        <w:pStyle w:val="P"/>
+        <w:numPr>
+          <w:ilvl w:val="0"/>
+          <w:numId w:val="12"/>
+        </w:numPr>
+      </w:pPr>
+      <w:r>
+        <w:t>авторське свідоцтво</w:t>
+      </w:r>
+    </w:p>
+    <w:p>
+      <w:pPr>
+        <w:pStyle w:val="P"/>
+      </w:pPr>
+      <w:r>
+        <w:t xml:space="preserve">На кожному етапі буде звіт. Термін розробки всього додатку – </w:t>
+      </w:r>
+      <w:r>
+        <w:rPr>
+          <w:b/>
+          <w:bCs/>
+        </w:rPr>
+        <w:t>25 грудня 2024</w:t>
+      </w:r>
+      <w:r>
+        <w:t>.</w:t>
+      </w:r>
+    </w:p>
+    <w:p>
+      <w:pPr>
+        <w:pStyle w:val="P"/>
       </w:pPr>
     </w:p>
     <w:p>
@@ -1583,94 +2130,6 @@
         <w:pStyle w:val="H2"/>
       </w:pPr>
       <w:r>
-        <w:t>Техніко-економічні показники</w:t>
-      </w:r>
-    </w:p>
-    <w:p>
-      <w:pPr>
-        <w:pStyle w:val="P"/>
-      </w:pPr>
-    </w:p>
-    <w:p>
-      <w:pPr>
-        <w:pStyle w:val="P"/>
-      </w:pPr>
-      <w:r>
-        <w:t>Економічна ефективність</w:t>
-      </w:r>
-    </w:p>
-    <w:p>
-      <w:pPr>
-        <w:pStyle w:val="P"/>
-      </w:pPr>
-      <w:r>
-        <w:t>Річна потреба грошей</w:t>
-      </w:r>
-    </w:p>
-    <w:p>
-      <w:pPr>
-        <w:pStyle w:val="P"/>
-      </w:pPr>
-      <w:r>
-        <w:t>Економічні переваги розробки замість використання аналогів</w:t>
-      </w:r>
-    </w:p>
-    <w:p>
-      <w:pPr>
-        <w:pStyle w:val="P"/>
-      </w:pPr>
-    </w:p>
-    <w:p>
-      <w:pPr>
-        <w:pStyle w:val="H2"/>
-      </w:pPr>
-      <w:r>
-        <w:t>Етапи розробки</w:t>
-      </w:r>
-    </w:p>
-    <w:p>
-      <w:pPr>
-        <w:pStyle w:val="P"/>
-      </w:pPr>
-    </w:p>
-    <w:p>
-      <w:pPr>
-        <w:pStyle w:val="P"/>
-      </w:pPr>
-      <w:r>
-        <w:t>Стадії розробки опис</w:t>
-      </w:r>
-    </w:p>
-    <w:p>
-      <w:pPr>
-        <w:pStyle w:val="P"/>
-      </w:pPr>
-      <w:r>
-        <w:t>Змісти робіт на кожній</w:t>
-      </w:r>
-      <w:r>
-        <w:t>, перелік документів для них</w:t>
-      </w:r>
-    </w:p>
-    <w:p>
-      <w:pPr>
-        <w:pStyle w:val="P"/>
-      </w:pPr>
-      <w:r>
-        <w:t>Терміни розробки</w:t>
-      </w:r>
-    </w:p>
-    <w:p>
-      <w:pPr>
-        <w:pStyle w:val="P"/>
-      </w:pPr>
-    </w:p>
-    <w:p>
-      <w:pPr>
-        <w:pStyle w:val="H2"/>
-      </w:pPr>
-      <w:r>
-        <w:lastRenderedPageBreak/>
         <w:t>Порядок контролю</w:t>
       </w:r>
     </w:p>
@@ -1684,23 +2143,7 @@
         <w:pStyle w:val="P"/>
       </w:pPr>
       <w:r>
-        <w:t>Види іспитів (тестів)</w:t>
-      </w:r>
-    </w:p>
-    <w:p>
-      <w:pPr>
-        <w:pStyle w:val="P"/>
-      </w:pPr>
-      <w:r>
-        <w:t>Опис конкретних тестів</w:t>
-      </w:r>
-    </w:p>
-    <w:p>
-      <w:pPr>
-        <w:pStyle w:val="P"/>
-      </w:pPr>
-      <w:r>
-        <w:t>Загальні вимоги при прийманні роботи</w:t>
+        <w:t>Тести будуть прописані при створенні консольного додатку. Приклади тестів: створення користувача, створення оголошення, створення зустрічі.</w:t>
       </w:r>
     </w:p>
     <w:sectPr>
@@ -1716,6 +2159,230 @@
 <file path=word/numbering.xml><?xml version="1.0" encoding="utf-8"?>
 <w:numbering xmlns:wpc="http://schemas.microsoft.com/office/word/2010/wordprocessingCanvas" xmlns:cx="http://schemas.microsoft.com/office/drawing/2014/chartex" xmlns:cx1="http://schemas.microsoft.com/office/drawing/2015/9/8/chartex" xmlns:cx2="http://schemas.microsoft.com/office/drawing/2015/10/21/chartex" xmlns:cx3="http://schemas.microsoft.com/office/drawing/2016/5/9/chartex" xmlns:cx4="http://schemas.microsoft.com/office/drawing/2016/5/10/chartex" xmlns:cx5="http://schemas.microsoft.com/office/drawing/2016/5/11/chartex" xmlns:cx6="http://schemas.microsoft.com/office/drawing/2016/5/12/chartex" xmlns:cx7="http://schemas.microsoft.com/office/drawing/2016/5/13/chartex" xmlns:cx8="http://schemas.microsoft.com/office/drawing/2016/5/14/chartex" xmlns:mc="http://schemas.openxmlformats.org/markup-compatibility/2006" xmlns:aink="http://schemas.microsoft.com/office/drawing/2016/ink" xmlns:am3d="http://schemas.microsoft.com/office/drawing/2017/model3d" xmlns:o="urn:schemas-microsoft-com:office:office" xmlns:oel="http://schemas.microsoft.com/office/2019/extlst" xmlns:r="http://schemas.openxmlformats.org/officeDocument/2006/relationships" xmlns:m="http://schemas.openxmlformats.org/officeDocument/2006/math" xmlns:v="urn:schemas-microsoft-com:vml" xmlns:wp14="http://schemas.microsoft.com/office/word/2010/wordprocessingDrawing" xmlns:wp="http://schemas.openxmlformats.org/drawingml/2006/wordprocessingDrawing" xmlns:w10="urn:schemas-microsoft-com:office:word" xmlns:w="http://schemas.openxmlformats.org/wordprocessingml/2006/main" xmlns:w14="http://schemas.microsoft.com/office/word/2010/wordml" xmlns:w15="http://schemas.microsoft.com/office/word/2012/wordml" xmlns:w16cex="http://schemas.microsoft.com/office/word/2018/wordml/cex" xmlns:w16cid="http://schemas.microsoft.com/office/word/2016/wordml/cid" xmlns:w16="http://schemas.microsoft.com/office/word/2018/wordml" xmlns:w16du="http://schemas.microsoft.com/office/word/2023/wordml/word16du" xmlns:w16sdtdh="http://schemas.microsoft.com/office/word/2020/wordml/sdtdatahash" xmlns:w16se="http://schemas.microsoft.com/office/word/2015/wordml/symex" xmlns:wpg="http://schemas.microsoft.com/office/word/2010/wordprocessingGroup" xmlns:wpi="http://schemas.microsoft.com/office/word/2010/wordprocessingInk" xmlns:wne="http://schemas.microsoft.com/office/word/2006/wordml" xmlns:wps="http://schemas.microsoft.com/office/word/2010/wordprocessingShape" mc:Ignorable="w14 w15 w16se w16cid w16 w16cex w16sdtdh w16du wp14">
   <w:abstractNum w:abstractNumId="0" w15:restartNumberingAfterBreak="0">
+    <w:nsid w:val="09925264"/>
+    <w:multiLevelType w:val="hybridMultilevel"/>
+    <w:tmpl w:val="93E4171C"/>
+    <w:lvl w:ilvl="0" w:tplc="3340A3B2">
+      <w:numFmt w:val="bullet"/>
+      <w:lvlText w:val="-"/>
+      <w:lvlJc w:val="left"/>
+      <w:pPr>
+        <w:ind w:left="1211" w:hanging="360"/>
+      </w:pPr>
+      <w:rPr>
+        <w:rFonts w:ascii="Times New Roman" w:eastAsia="Times New Roman" w:hAnsi="Times New Roman" w:cs="Times New Roman" w:hint="default"/>
+      </w:rPr>
+    </w:lvl>
+    <w:lvl w:ilvl="1" w:tplc="04220003" w:tentative="1">
+      <w:start w:val="1"/>
+      <w:numFmt w:val="bullet"/>
+      <w:lvlText w:val="o"/>
+      <w:lvlJc w:val="left"/>
+      <w:pPr>
+        <w:ind w:left="1931" w:hanging="360"/>
+      </w:pPr>
+      <w:rPr>
+        <w:rFonts w:ascii="Courier New" w:hAnsi="Courier New" w:cs="Courier New" w:hint="default"/>
+      </w:rPr>
+    </w:lvl>
+    <w:lvl w:ilvl="2" w:tplc="04220005" w:tentative="1">
+      <w:start w:val="1"/>
+      <w:numFmt w:val="bullet"/>
+      <w:lvlText w:val=""/>
+      <w:lvlJc w:val="left"/>
+      <w:pPr>
+        <w:ind w:left="2651" w:hanging="360"/>
+      </w:pPr>
+      <w:rPr>
+        <w:rFonts w:ascii="Wingdings" w:hAnsi="Wingdings" w:hint="default"/>
+      </w:rPr>
+    </w:lvl>
+    <w:lvl w:ilvl="3" w:tplc="04220001" w:tentative="1">
+      <w:start w:val="1"/>
+      <w:numFmt w:val="bullet"/>
+      <w:lvlText w:val=""/>
+      <w:lvlJc w:val="left"/>
+      <w:pPr>
+        <w:ind w:left="3371" w:hanging="360"/>
+      </w:pPr>
+      <w:rPr>
+        <w:rFonts w:ascii="Symbol" w:hAnsi="Symbol" w:hint="default"/>
+      </w:rPr>
+    </w:lvl>
+    <w:lvl w:ilvl="4" w:tplc="04220003" w:tentative="1">
+      <w:start w:val="1"/>
+      <w:numFmt w:val="bullet"/>
+      <w:lvlText w:val="o"/>
+      <w:lvlJc w:val="left"/>
+      <w:pPr>
+        <w:ind w:left="4091" w:hanging="360"/>
+      </w:pPr>
+      <w:rPr>
+        <w:rFonts w:ascii="Courier New" w:hAnsi="Courier New" w:cs="Courier New" w:hint="default"/>
+      </w:rPr>
+    </w:lvl>
+    <w:lvl w:ilvl="5" w:tplc="04220005" w:tentative="1">
+      <w:start w:val="1"/>
+      <w:numFmt w:val="bullet"/>
+      <w:lvlText w:val=""/>
+      <w:lvlJc w:val="left"/>
+      <w:pPr>
+        <w:ind w:left="4811" w:hanging="360"/>
+      </w:pPr>
+      <w:rPr>
+        <w:rFonts w:ascii="Wingdings" w:hAnsi="Wingdings" w:hint="default"/>
+      </w:rPr>
+    </w:lvl>
+    <w:lvl w:ilvl="6" w:tplc="04220001" w:tentative="1">
+      <w:start w:val="1"/>
+      <w:numFmt w:val="bullet"/>
+      <w:lvlText w:val=""/>
+      <w:lvlJc w:val="left"/>
+      <w:pPr>
+        <w:ind w:left="5531" w:hanging="360"/>
+      </w:pPr>
+      <w:rPr>
+        <w:rFonts w:ascii="Symbol" w:hAnsi="Symbol" w:hint="default"/>
+      </w:rPr>
+    </w:lvl>
+    <w:lvl w:ilvl="7" w:tplc="04220003" w:tentative="1">
+      <w:start w:val="1"/>
+      <w:numFmt w:val="bullet"/>
+      <w:lvlText w:val="o"/>
+      <w:lvlJc w:val="left"/>
+      <w:pPr>
+        <w:ind w:left="6251" w:hanging="360"/>
+      </w:pPr>
+      <w:rPr>
+        <w:rFonts w:ascii="Courier New" w:hAnsi="Courier New" w:cs="Courier New" w:hint="default"/>
+      </w:rPr>
+    </w:lvl>
+    <w:lvl w:ilvl="8" w:tplc="04220005" w:tentative="1">
+      <w:start w:val="1"/>
+      <w:numFmt w:val="bullet"/>
+      <w:lvlText w:val=""/>
+      <w:lvlJc w:val="left"/>
+      <w:pPr>
+        <w:ind w:left="6971" w:hanging="360"/>
+      </w:pPr>
+      <w:rPr>
+        <w:rFonts w:ascii="Wingdings" w:hAnsi="Wingdings" w:hint="default"/>
+      </w:rPr>
+    </w:lvl>
+  </w:abstractNum>
+  <w:abstractNum w:abstractNumId="1" w15:restartNumberingAfterBreak="0">
+    <w:nsid w:val="09DA2500"/>
+    <w:multiLevelType w:val="hybridMultilevel"/>
+    <w:tmpl w:val="AB22E6D0"/>
+    <w:lvl w:ilvl="0" w:tplc="FA984146">
+      <w:numFmt w:val="bullet"/>
+      <w:lvlText w:val="-"/>
+      <w:lvlJc w:val="left"/>
+      <w:pPr>
+        <w:ind w:left="1211" w:hanging="360"/>
+      </w:pPr>
+      <w:rPr>
+        <w:rFonts w:ascii="Times New Roman" w:eastAsia="Times New Roman" w:hAnsi="Times New Roman" w:cs="Times New Roman" w:hint="default"/>
+      </w:rPr>
+    </w:lvl>
+    <w:lvl w:ilvl="1" w:tplc="04220003" w:tentative="1">
+      <w:start w:val="1"/>
+      <w:numFmt w:val="bullet"/>
+      <w:lvlText w:val="o"/>
+      <w:lvlJc w:val="left"/>
+      <w:pPr>
+        <w:ind w:left="1931" w:hanging="360"/>
+      </w:pPr>
+      <w:rPr>
+        <w:rFonts w:ascii="Courier New" w:hAnsi="Courier New" w:cs="Courier New" w:hint="default"/>
+      </w:rPr>
+    </w:lvl>
+    <w:lvl w:ilvl="2" w:tplc="04220005" w:tentative="1">
+      <w:start w:val="1"/>
+      <w:numFmt w:val="bullet"/>
+      <w:lvlText w:val=""/>
+      <w:lvlJc w:val="left"/>
+      <w:pPr>
+        <w:ind w:left="2651" w:hanging="360"/>
+      </w:pPr>
+      <w:rPr>
+        <w:rFonts w:ascii="Wingdings" w:hAnsi="Wingdings" w:hint="default"/>
+      </w:rPr>
+    </w:lvl>
+    <w:lvl w:ilvl="3" w:tplc="04220001" w:tentative="1">
+      <w:start w:val="1"/>
+      <w:numFmt w:val="bullet"/>
+      <w:lvlText w:val=""/>
+      <w:lvlJc w:val="left"/>
+      <w:pPr>
+        <w:ind w:left="3371" w:hanging="360"/>
+      </w:pPr>
+      <w:rPr>
+        <w:rFonts w:ascii="Symbol" w:hAnsi="Symbol" w:hint="default"/>
+      </w:rPr>
+    </w:lvl>
+    <w:lvl w:ilvl="4" w:tplc="04220003" w:tentative="1">
+      <w:start w:val="1"/>
+      <w:numFmt w:val="bullet"/>
+      <w:lvlText w:val="o"/>
+      <w:lvlJc w:val="left"/>
+      <w:pPr>
+        <w:ind w:left="4091" w:hanging="360"/>
+      </w:pPr>
+      <w:rPr>
+        <w:rFonts w:ascii="Courier New" w:hAnsi="Courier New" w:cs="Courier New" w:hint="default"/>
+      </w:rPr>
+    </w:lvl>
+    <w:lvl w:ilvl="5" w:tplc="04220005" w:tentative="1">
+      <w:start w:val="1"/>
+      <w:numFmt w:val="bullet"/>
+      <w:lvlText w:val=""/>
+      <w:lvlJc w:val="left"/>
+      <w:pPr>
+        <w:ind w:left="4811" w:hanging="360"/>
+      </w:pPr>
+      <w:rPr>
+        <w:rFonts w:ascii="Wingdings" w:hAnsi="Wingdings" w:hint="default"/>
+      </w:rPr>
+    </w:lvl>
+    <w:lvl w:ilvl="6" w:tplc="04220001" w:tentative="1">
+      <w:start w:val="1"/>
+      <w:numFmt w:val="bullet"/>
+      <w:lvlText w:val=""/>
+      <w:lvlJc w:val="left"/>
+      <w:pPr>
+        <w:ind w:left="5531" w:hanging="360"/>
+      </w:pPr>
+      <w:rPr>
+        <w:rFonts w:ascii="Symbol" w:hAnsi="Symbol" w:hint="default"/>
+      </w:rPr>
+    </w:lvl>
+    <w:lvl w:ilvl="7" w:tplc="04220003" w:tentative="1">
+      <w:start w:val="1"/>
+      <w:numFmt w:val="bullet"/>
+      <w:lvlText w:val="o"/>
+      <w:lvlJc w:val="left"/>
+      <w:pPr>
+        <w:ind w:left="6251" w:hanging="360"/>
+      </w:pPr>
+      <w:rPr>
+        <w:rFonts w:ascii="Courier New" w:hAnsi="Courier New" w:cs="Courier New" w:hint="default"/>
+      </w:rPr>
+    </w:lvl>
+    <w:lvl w:ilvl="8" w:tplc="04220005" w:tentative="1">
+      <w:start w:val="1"/>
+      <w:numFmt w:val="bullet"/>
+      <w:lvlText w:val=""/>
+      <w:lvlJc w:val="left"/>
+      <w:pPr>
+        <w:ind w:left="6971" w:hanging="360"/>
+      </w:pPr>
+      <w:rPr>
+        <w:rFonts w:ascii="Wingdings" w:hAnsi="Wingdings" w:hint="default"/>
+      </w:rPr>
+    </w:lvl>
+  </w:abstractNum>
+  <w:abstractNum w:abstractNumId="2" w15:restartNumberingAfterBreak="0">
     <w:nsid w:val="27896ACF"/>
     <w:multiLevelType w:val="hybridMultilevel"/>
     <w:tmpl w:val="25DA96F4"/>
@@ -1827,7 +2494,7 @@
       </w:rPr>
     </w:lvl>
   </w:abstractNum>
-  <w:abstractNum w:abstractNumId="1" w15:restartNumberingAfterBreak="0">
+  <w:abstractNum w:abstractNumId="3" w15:restartNumberingAfterBreak="0">
     <w:nsid w:val="2AC3385A"/>
     <w:multiLevelType w:val="hybridMultilevel"/>
     <w:tmpl w:val="94B6870A"/>
@@ -1939,7 +2606,7 @@
       </w:rPr>
     </w:lvl>
   </w:abstractNum>
-  <w:abstractNum w:abstractNumId="2" w15:restartNumberingAfterBreak="0">
+  <w:abstractNum w:abstractNumId="4" w15:restartNumberingAfterBreak="0">
     <w:nsid w:val="38EE3E6F"/>
     <w:multiLevelType w:val="hybridMultilevel"/>
     <w:tmpl w:val="8228AEFA"/>
@@ -2051,7 +2718,7 @@
       </w:rPr>
     </w:lvl>
   </w:abstractNum>
-  <w:abstractNum w:abstractNumId="3" w15:restartNumberingAfterBreak="0">
+  <w:abstractNum w:abstractNumId="5" w15:restartNumberingAfterBreak="0">
     <w:nsid w:val="419C495E"/>
     <w:multiLevelType w:val="hybridMultilevel"/>
     <w:tmpl w:val="385455B2"/>
@@ -2163,7 +2830,432 @@
       </w:rPr>
     </w:lvl>
   </w:abstractNum>
-  <w:abstractNum w:abstractNumId="4" w15:restartNumberingAfterBreak="0">
+  <w:abstractNum w:abstractNumId="6" w15:restartNumberingAfterBreak="0">
+    <w:nsid w:val="4C2E4422"/>
+    <w:multiLevelType w:val="hybridMultilevel"/>
+    <w:tmpl w:val="AC7493BE"/>
+    <w:lvl w:ilvl="0" w:tplc="6346F55E">
+      <w:numFmt w:val="bullet"/>
+      <w:lvlText w:val="-"/>
+      <w:lvlJc w:val="left"/>
+      <w:pPr>
+        <w:ind w:left="1211" w:hanging="360"/>
+      </w:pPr>
+      <w:rPr>
+        <w:rFonts w:ascii="Times New Roman" w:eastAsia="Times New Roman" w:hAnsi="Times New Roman" w:cs="Times New Roman" w:hint="default"/>
+      </w:rPr>
+    </w:lvl>
+    <w:lvl w:ilvl="1" w:tplc="04220003" w:tentative="1">
+      <w:start w:val="1"/>
+      <w:numFmt w:val="bullet"/>
+      <w:lvlText w:val="o"/>
+      <w:lvlJc w:val="left"/>
+      <w:pPr>
+        <w:ind w:left="1931" w:hanging="360"/>
+      </w:pPr>
+      <w:rPr>
+        <w:rFonts w:ascii="Courier New" w:hAnsi="Courier New" w:cs="Courier New" w:hint="default"/>
+      </w:rPr>
+    </w:lvl>
+    <w:lvl w:ilvl="2" w:tplc="04220005" w:tentative="1">
+      <w:start w:val="1"/>
+      <w:numFmt w:val="bullet"/>
+      <w:lvlText w:val=""/>
+      <w:lvlJc w:val="left"/>
+      <w:pPr>
+        <w:ind w:left="2651" w:hanging="360"/>
+      </w:pPr>
+      <w:rPr>
+        <w:rFonts w:ascii="Wingdings" w:hAnsi="Wingdings" w:hint="default"/>
+      </w:rPr>
+    </w:lvl>
+    <w:lvl w:ilvl="3" w:tplc="04220001" w:tentative="1">
+      <w:start w:val="1"/>
+      <w:numFmt w:val="bullet"/>
+      <w:lvlText w:val=""/>
+      <w:lvlJc w:val="left"/>
+      <w:pPr>
+        <w:ind w:left="3371" w:hanging="360"/>
+      </w:pPr>
+      <w:rPr>
+        <w:rFonts w:ascii="Symbol" w:hAnsi="Symbol" w:hint="default"/>
+      </w:rPr>
+    </w:lvl>
+    <w:lvl w:ilvl="4" w:tplc="04220003" w:tentative="1">
+      <w:start w:val="1"/>
+      <w:numFmt w:val="bullet"/>
+      <w:lvlText w:val="o"/>
+      <w:lvlJc w:val="left"/>
+      <w:pPr>
+        <w:ind w:left="4091" w:hanging="360"/>
+      </w:pPr>
+      <w:rPr>
+        <w:rFonts w:ascii="Courier New" w:hAnsi="Courier New" w:cs="Courier New" w:hint="default"/>
+      </w:rPr>
+    </w:lvl>
+    <w:lvl w:ilvl="5" w:tplc="04220005" w:tentative="1">
+      <w:start w:val="1"/>
+      <w:numFmt w:val="bullet"/>
+      <w:lvlText w:val=""/>
+      <w:lvlJc w:val="left"/>
+      <w:pPr>
+        <w:ind w:left="4811" w:hanging="360"/>
+      </w:pPr>
+      <w:rPr>
+        <w:rFonts w:ascii="Wingdings" w:hAnsi="Wingdings" w:hint="default"/>
+      </w:rPr>
+    </w:lvl>
+    <w:lvl w:ilvl="6" w:tplc="04220001" w:tentative="1">
+      <w:start w:val="1"/>
+      <w:numFmt w:val="bullet"/>
+      <w:lvlText w:val=""/>
+      <w:lvlJc w:val="left"/>
+      <w:pPr>
+        <w:ind w:left="5531" w:hanging="360"/>
+      </w:pPr>
+      <w:rPr>
+        <w:rFonts w:ascii="Symbol" w:hAnsi="Symbol" w:hint="default"/>
+      </w:rPr>
+    </w:lvl>
+    <w:lvl w:ilvl="7" w:tplc="04220003" w:tentative="1">
+      <w:start w:val="1"/>
+      <w:numFmt w:val="bullet"/>
+      <w:lvlText w:val="o"/>
+      <w:lvlJc w:val="left"/>
+      <w:pPr>
+        <w:ind w:left="6251" w:hanging="360"/>
+      </w:pPr>
+      <w:rPr>
+        <w:rFonts w:ascii="Courier New" w:hAnsi="Courier New" w:cs="Courier New" w:hint="default"/>
+      </w:rPr>
+    </w:lvl>
+    <w:lvl w:ilvl="8" w:tplc="04220005" w:tentative="1">
+      <w:start w:val="1"/>
+      <w:numFmt w:val="bullet"/>
+      <w:lvlText w:val=""/>
+      <w:lvlJc w:val="left"/>
+      <w:pPr>
+        <w:ind w:left="6971" w:hanging="360"/>
+      </w:pPr>
+      <w:rPr>
+        <w:rFonts w:ascii="Wingdings" w:hAnsi="Wingdings" w:hint="default"/>
+      </w:rPr>
+    </w:lvl>
+  </w:abstractNum>
+  <w:abstractNum w:abstractNumId="7" w15:restartNumberingAfterBreak="0">
+    <w:nsid w:val="52525E32"/>
+    <w:multiLevelType w:val="hybridMultilevel"/>
+    <w:tmpl w:val="5C3606E8"/>
+    <w:lvl w:ilvl="0" w:tplc="AF6C7120">
+      <w:start w:val="1"/>
+      <w:numFmt w:val="decimal"/>
+      <w:lvlText w:val="%1."/>
+      <w:lvlJc w:val="left"/>
+      <w:pPr>
+        <w:ind w:left="1211" w:hanging="360"/>
+      </w:pPr>
+      <w:rPr>
+        <w:rFonts w:hint="default"/>
+      </w:rPr>
+    </w:lvl>
+    <w:lvl w:ilvl="1" w:tplc="04220019" w:tentative="1">
+      <w:start w:val="1"/>
+      <w:numFmt w:val="lowerLetter"/>
+      <w:lvlText w:val="%2."/>
+      <w:lvlJc w:val="left"/>
+      <w:pPr>
+        <w:ind w:left="1931" w:hanging="360"/>
+      </w:pPr>
+    </w:lvl>
+    <w:lvl w:ilvl="2" w:tplc="0422001B" w:tentative="1">
+      <w:start w:val="1"/>
+      <w:numFmt w:val="lowerRoman"/>
+      <w:lvlText w:val="%3."/>
+      <w:lvlJc w:val="right"/>
+      <w:pPr>
+        <w:ind w:left="2651" w:hanging="180"/>
+      </w:pPr>
+    </w:lvl>
+    <w:lvl w:ilvl="3" w:tplc="0422000F" w:tentative="1">
+      <w:start w:val="1"/>
+      <w:numFmt w:val="decimal"/>
+      <w:lvlText w:val="%4."/>
+      <w:lvlJc w:val="left"/>
+      <w:pPr>
+        <w:ind w:left="3371" w:hanging="360"/>
+      </w:pPr>
+    </w:lvl>
+    <w:lvl w:ilvl="4" w:tplc="04220019" w:tentative="1">
+      <w:start w:val="1"/>
+      <w:numFmt w:val="lowerLetter"/>
+      <w:lvlText w:val="%5."/>
+      <w:lvlJc w:val="left"/>
+      <w:pPr>
+        <w:ind w:left="4091" w:hanging="360"/>
+      </w:pPr>
+    </w:lvl>
+    <w:lvl w:ilvl="5" w:tplc="0422001B" w:tentative="1">
+      <w:start w:val="1"/>
+      <w:numFmt w:val="lowerRoman"/>
+      <w:lvlText w:val="%6."/>
+      <w:lvlJc w:val="right"/>
+      <w:pPr>
+        <w:ind w:left="4811" w:hanging="180"/>
+      </w:pPr>
+    </w:lvl>
+    <w:lvl w:ilvl="6" w:tplc="0422000F" w:tentative="1">
+      <w:start w:val="1"/>
+      <w:numFmt w:val="decimal"/>
+      <w:lvlText w:val="%7."/>
+      <w:lvlJc w:val="left"/>
+      <w:pPr>
+        <w:ind w:left="5531" w:hanging="360"/>
+      </w:pPr>
+    </w:lvl>
+    <w:lvl w:ilvl="7" w:tplc="04220019" w:tentative="1">
+      <w:start w:val="1"/>
+      <w:numFmt w:val="lowerLetter"/>
+      <w:lvlText w:val="%8."/>
+      <w:lvlJc w:val="left"/>
+      <w:pPr>
+        <w:ind w:left="6251" w:hanging="360"/>
+      </w:pPr>
+    </w:lvl>
+    <w:lvl w:ilvl="8" w:tplc="0422001B" w:tentative="1">
+      <w:start w:val="1"/>
+      <w:numFmt w:val="lowerRoman"/>
+      <w:lvlText w:val="%9."/>
+      <w:lvlJc w:val="right"/>
+      <w:pPr>
+        <w:ind w:left="6971" w:hanging="180"/>
+      </w:pPr>
+    </w:lvl>
+  </w:abstractNum>
+  <w:abstractNum w:abstractNumId="8" w15:restartNumberingAfterBreak="0">
+    <w:nsid w:val="6E84095B"/>
+    <w:multiLevelType w:val="hybridMultilevel"/>
+    <w:tmpl w:val="B232DB34"/>
+    <w:lvl w:ilvl="0" w:tplc="EA24FC2C">
+      <w:numFmt w:val="bullet"/>
+      <w:lvlText w:val="-"/>
+      <w:lvlJc w:val="left"/>
+      <w:pPr>
+        <w:ind w:left="1211" w:hanging="360"/>
+      </w:pPr>
+      <w:rPr>
+        <w:rFonts w:ascii="Times New Roman" w:eastAsia="Times New Roman" w:hAnsi="Times New Roman" w:cs="Times New Roman" w:hint="default"/>
+      </w:rPr>
+    </w:lvl>
+    <w:lvl w:ilvl="1" w:tplc="04220003" w:tentative="1">
+      <w:start w:val="1"/>
+      <w:numFmt w:val="bullet"/>
+      <w:lvlText w:val="o"/>
+      <w:lvlJc w:val="left"/>
+      <w:pPr>
+        <w:ind w:left="1931" w:hanging="360"/>
+      </w:pPr>
+      <w:rPr>
+        <w:rFonts w:ascii="Courier New" w:hAnsi="Courier New" w:cs="Courier New" w:hint="default"/>
+      </w:rPr>
+    </w:lvl>
+    <w:lvl w:ilvl="2" w:tplc="04220005" w:tentative="1">
+      <w:start w:val="1"/>
+      <w:numFmt w:val="bullet"/>
+      <w:lvlText w:val=""/>
+      <w:lvlJc w:val="left"/>
+      <w:pPr>
+        <w:ind w:left="2651" w:hanging="360"/>
+      </w:pPr>
+      <w:rPr>
+        <w:rFonts w:ascii="Wingdings" w:hAnsi="Wingdings" w:hint="default"/>
+      </w:rPr>
+    </w:lvl>
+    <w:lvl w:ilvl="3" w:tplc="04220001" w:tentative="1">
+      <w:start w:val="1"/>
+      <w:numFmt w:val="bullet"/>
+      <w:lvlText w:val=""/>
+      <w:lvlJc w:val="left"/>
+      <w:pPr>
+        <w:ind w:left="3371" w:hanging="360"/>
+      </w:pPr>
+      <w:rPr>
+        <w:rFonts w:ascii="Symbol" w:hAnsi="Symbol" w:hint="default"/>
+      </w:rPr>
+    </w:lvl>
+    <w:lvl w:ilvl="4" w:tplc="04220003" w:tentative="1">
+      <w:start w:val="1"/>
+      <w:numFmt w:val="bullet"/>
+      <w:lvlText w:val="o"/>
+      <w:lvlJc w:val="left"/>
+      <w:pPr>
+        <w:ind w:left="4091" w:hanging="360"/>
+      </w:pPr>
+      <w:rPr>
+        <w:rFonts w:ascii="Courier New" w:hAnsi="Courier New" w:cs="Courier New" w:hint="default"/>
+      </w:rPr>
+    </w:lvl>
+    <w:lvl w:ilvl="5" w:tplc="04220005" w:tentative="1">
+      <w:start w:val="1"/>
+      <w:numFmt w:val="bullet"/>
+      <w:lvlText w:val=""/>
+      <w:lvlJc w:val="left"/>
+      <w:pPr>
+        <w:ind w:left="4811" w:hanging="360"/>
+      </w:pPr>
+      <w:rPr>
+        <w:rFonts w:ascii="Wingdings" w:hAnsi="Wingdings" w:hint="default"/>
+      </w:rPr>
+    </w:lvl>
+    <w:lvl w:ilvl="6" w:tplc="04220001" w:tentative="1">
+      <w:start w:val="1"/>
+      <w:numFmt w:val="bullet"/>
+      <w:lvlText w:val=""/>
+      <w:lvlJc w:val="left"/>
+      <w:pPr>
+        <w:ind w:left="5531" w:hanging="360"/>
+      </w:pPr>
+      <w:rPr>
+        <w:rFonts w:ascii="Symbol" w:hAnsi="Symbol" w:hint="default"/>
+      </w:rPr>
+    </w:lvl>
+    <w:lvl w:ilvl="7" w:tplc="04220003" w:tentative="1">
+      <w:start w:val="1"/>
+      <w:numFmt w:val="bullet"/>
+      <w:lvlText w:val="o"/>
+      <w:lvlJc w:val="left"/>
+      <w:pPr>
+        <w:ind w:left="6251" w:hanging="360"/>
+      </w:pPr>
+      <w:rPr>
+        <w:rFonts w:ascii="Courier New" w:hAnsi="Courier New" w:cs="Courier New" w:hint="default"/>
+      </w:rPr>
+    </w:lvl>
+    <w:lvl w:ilvl="8" w:tplc="04220005" w:tentative="1">
+      <w:start w:val="1"/>
+      <w:numFmt w:val="bullet"/>
+      <w:lvlText w:val=""/>
+      <w:lvlJc w:val="left"/>
+      <w:pPr>
+        <w:ind w:left="6971" w:hanging="360"/>
+      </w:pPr>
+      <w:rPr>
+        <w:rFonts w:ascii="Wingdings" w:hAnsi="Wingdings" w:hint="default"/>
+      </w:rPr>
+    </w:lvl>
+  </w:abstractNum>
+  <w:abstractNum w:abstractNumId="9" w15:restartNumberingAfterBreak="0">
+    <w:nsid w:val="74397033"/>
+    <w:multiLevelType w:val="hybridMultilevel"/>
+    <w:tmpl w:val="BBC4002C"/>
+    <w:lvl w:ilvl="0" w:tplc="ECDA094A">
+      <w:numFmt w:val="bullet"/>
+      <w:lvlText w:val="-"/>
+      <w:lvlJc w:val="left"/>
+      <w:pPr>
+        <w:ind w:left="1211" w:hanging="360"/>
+      </w:pPr>
+      <w:rPr>
+        <w:rFonts w:ascii="Times New Roman" w:eastAsia="Times New Roman" w:hAnsi="Times New Roman" w:cs="Times New Roman" w:hint="default"/>
+      </w:rPr>
+    </w:lvl>
+    <w:lvl w:ilvl="1" w:tplc="04220003" w:tentative="1">
+      <w:start w:val="1"/>
+      <w:numFmt w:val="bullet"/>
+      <w:lvlText w:val="o"/>
+      <w:lvlJc w:val="left"/>
+      <w:pPr>
+        <w:ind w:left="1931" w:hanging="360"/>
+      </w:pPr>
+      <w:rPr>
+        <w:rFonts w:ascii="Courier New" w:hAnsi="Courier New" w:cs="Courier New" w:hint="default"/>
+      </w:rPr>
+    </w:lvl>
+    <w:lvl w:ilvl="2" w:tplc="04220005" w:tentative="1">
+      <w:start w:val="1"/>
+      <w:numFmt w:val="bullet"/>
+      <w:lvlText w:val=""/>
+      <w:lvlJc w:val="left"/>
+      <w:pPr>
+        <w:ind w:left="2651" w:hanging="360"/>
+      </w:pPr>
+      <w:rPr>
+        <w:rFonts w:ascii="Wingdings" w:hAnsi="Wingdings" w:hint="default"/>
+      </w:rPr>
+    </w:lvl>
+    <w:lvl w:ilvl="3" w:tplc="04220001" w:tentative="1">
+      <w:start w:val="1"/>
+      <w:numFmt w:val="bullet"/>
+      <w:lvlText w:val=""/>
+      <w:lvlJc w:val="left"/>
+      <w:pPr>
+        <w:ind w:left="3371" w:hanging="360"/>
+      </w:pPr>
+      <w:rPr>
+        <w:rFonts w:ascii="Symbol" w:hAnsi="Symbol" w:hint="default"/>
+      </w:rPr>
+    </w:lvl>
+    <w:lvl w:ilvl="4" w:tplc="04220003" w:tentative="1">
+      <w:start w:val="1"/>
+      <w:numFmt w:val="bullet"/>
+      <w:lvlText w:val="o"/>
+      <w:lvlJc w:val="left"/>
+      <w:pPr>
+        <w:ind w:left="4091" w:hanging="360"/>
+      </w:pPr>
+      <w:rPr>
+        <w:rFonts w:ascii="Courier New" w:hAnsi="Courier New" w:cs="Courier New" w:hint="default"/>
+      </w:rPr>
+    </w:lvl>
+    <w:lvl w:ilvl="5" w:tplc="04220005" w:tentative="1">
+      <w:start w:val="1"/>
+      <w:numFmt w:val="bullet"/>
+      <w:lvlText w:val=""/>
+      <w:lvlJc w:val="left"/>
+      <w:pPr>
+        <w:ind w:left="4811" w:hanging="360"/>
+      </w:pPr>
+      <w:rPr>
+        <w:rFonts w:ascii="Wingdings" w:hAnsi="Wingdings" w:hint="default"/>
+      </w:rPr>
+    </w:lvl>
+    <w:lvl w:ilvl="6" w:tplc="04220001" w:tentative="1">
+      <w:start w:val="1"/>
+      <w:numFmt w:val="bullet"/>
+      <w:lvlText w:val=""/>
+      <w:lvlJc w:val="left"/>
+      <w:pPr>
+        <w:ind w:left="5531" w:hanging="360"/>
+      </w:pPr>
+      <w:rPr>
+        <w:rFonts w:ascii="Symbol" w:hAnsi="Symbol" w:hint="default"/>
+      </w:rPr>
+    </w:lvl>
+    <w:lvl w:ilvl="7" w:tplc="04220003" w:tentative="1">
+      <w:start w:val="1"/>
+      <w:numFmt w:val="bullet"/>
+      <w:lvlText w:val="o"/>
+      <w:lvlJc w:val="left"/>
+      <w:pPr>
+        <w:ind w:left="6251" w:hanging="360"/>
+      </w:pPr>
+      <w:rPr>
+        <w:rFonts w:ascii="Courier New" w:hAnsi="Courier New" w:cs="Courier New" w:hint="default"/>
+      </w:rPr>
+    </w:lvl>
+    <w:lvl w:ilvl="8" w:tplc="04220005" w:tentative="1">
+      <w:start w:val="1"/>
+      <w:numFmt w:val="bullet"/>
+      <w:lvlText w:val=""/>
+      <w:lvlJc w:val="left"/>
+      <w:pPr>
+        <w:ind w:left="6971" w:hanging="360"/>
+      </w:pPr>
+      <w:rPr>
+        <w:rFonts w:ascii="Wingdings" w:hAnsi="Wingdings" w:hint="default"/>
+      </w:rPr>
+    </w:lvl>
+  </w:abstractNum>
+  <w:abstractNum w:abstractNumId="10" w15:restartNumberingAfterBreak="0">
     <w:nsid w:val="795D4379"/>
     <w:multiLevelType w:val="hybridMultilevel"/>
     <w:tmpl w:val="C21A163C"/>
@@ -2275,20 +3367,130 @@
       </w:rPr>
     </w:lvl>
   </w:abstractNum>
+  <w:abstractNum w:abstractNumId="11" w15:restartNumberingAfterBreak="0">
+    <w:nsid w:val="7EAF5F40"/>
+    <w:multiLevelType w:val="hybridMultilevel"/>
+    <w:tmpl w:val="AAFC25FC"/>
+    <w:lvl w:ilvl="0" w:tplc="783E6E36">
+      <w:start w:val="1"/>
+      <w:numFmt w:val="decimal"/>
+      <w:lvlText w:val="%1."/>
+      <w:lvlJc w:val="left"/>
+      <w:pPr>
+        <w:ind w:left="1211" w:hanging="360"/>
+      </w:pPr>
+      <w:rPr>
+        <w:rFonts w:hint="default"/>
+      </w:rPr>
+    </w:lvl>
+    <w:lvl w:ilvl="1" w:tplc="04220019" w:tentative="1">
+      <w:start w:val="1"/>
+      <w:numFmt w:val="lowerLetter"/>
+      <w:lvlText w:val="%2."/>
+      <w:lvlJc w:val="left"/>
+      <w:pPr>
+        <w:ind w:left="1931" w:hanging="360"/>
+      </w:pPr>
+    </w:lvl>
+    <w:lvl w:ilvl="2" w:tplc="0422001B" w:tentative="1">
+      <w:start w:val="1"/>
+      <w:numFmt w:val="lowerRoman"/>
+      <w:lvlText w:val="%3."/>
+      <w:lvlJc w:val="right"/>
+      <w:pPr>
+        <w:ind w:left="2651" w:hanging="180"/>
+      </w:pPr>
+    </w:lvl>
+    <w:lvl w:ilvl="3" w:tplc="0422000F" w:tentative="1">
+      <w:start w:val="1"/>
+      <w:numFmt w:val="decimal"/>
+      <w:lvlText w:val="%4."/>
+      <w:lvlJc w:val="left"/>
+      <w:pPr>
+        <w:ind w:left="3371" w:hanging="360"/>
+      </w:pPr>
+    </w:lvl>
+    <w:lvl w:ilvl="4" w:tplc="04220019" w:tentative="1">
+      <w:start w:val="1"/>
+      <w:numFmt w:val="lowerLetter"/>
+      <w:lvlText w:val="%5."/>
+      <w:lvlJc w:val="left"/>
+      <w:pPr>
+        <w:ind w:left="4091" w:hanging="360"/>
+      </w:pPr>
+    </w:lvl>
+    <w:lvl w:ilvl="5" w:tplc="0422001B" w:tentative="1">
+      <w:start w:val="1"/>
+      <w:numFmt w:val="lowerRoman"/>
+      <w:lvlText w:val="%6."/>
+      <w:lvlJc w:val="right"/>
+      <w:pPr>
+        <w:ind w:left="4811" w:hanging="180"/>
+      </w:pPr>
+    </w:lvl>
+    <w:lvl w:ilvl="6" w:tplc="0422000F" w:tentative="1">
+      <w:start w:val="1"/>
+      <w:numFmt w:val="decimal"/>
+      <w:lvlText w:val="%7."/>
+      <w:lvlJc w:val="left"/>
+      <w:pPr>
+        <w:ind w:left="5531" w:hanging="360"/>
+      </w:pPr>
+    </w:lvl>
+    <w:lvl w:ilvl="7" w:tplc="04220019" w:tentative="1">
+      <w:start w:val="1"/>
+      <w:numFmt w:val="lowerLetter"/>
+      <w:lvlText w:val="%8."/>
+      <w:lvlJc w:val="left"/>
+      <w:pPr>
+        <w:ind w:left="6251" w:hanging="360"/>
+      </w:pPr>
+    </w:lvl>
+    <w:lvl w:ilvl="8" w:tplc="0422001B" w:tentative="1">
+      <w:start w:val="1"/>
+      <w:numFmt w:val="lowerRoman"/>
+      <w:lvlText w:val="%9."/>
+      <w:lvlJc w:val="right"/>
+      <w:pPr>
+        <w:ind w:left="6971" w:hanging="180"/>
+      </w:pPr>
+    </w:lvl>
+  </w:abstractNum>
   <w:num w:numId="1" w16cid:durableId="1471048762">
+    <w:abstractNumId w:val="10"/>
+  </w:num>
+  <w:num w:numId="2" w16cid:durableId="1002390261">
+    <w:abstractNumId w:val="3"/>
+  </w:num>
+  <w:num w:numId="3" w16cid:durableId="2106269756">
+    <w:abstractNumId w:val="2"/>
+  </w:num>
+  <w:num w:numId="4" w16cid:durableId="1685091117">
     <w:abstractNumId w:val="4"/>
   </w:num>
-  <w:num w:numId="2" w16cid:durableId="1002390261">
+  <w:num w:numId="5" w16cid:durableId="2009399646">
+    <w:abstractNumId w:val="5"/>
+  </w:num>
+  <w:num w:numId="6" w16cid:durableId="609971358">
+    <w:abstractNumId w:val="6"/>
+  </w:num>
+  <w:num w:numId="7" w16cid:durableId="1417628362">
+    <w:abstractNumId w:val="8"/>
+  </w:num>
+  <w:num w:numId="8" w16cid:durableId="942029060">
     <w:abstractNumId w:val="1"/>
   </w:num>
-  <w:num w:numId="3" w16cid:durableId="2106269756">
+  <w:num w:numId="9" w16cid:durableId="2100247752">
+    <w:abstractNumId w:val="9"/>
+  </w:num>
+  <w:num w:numId="10" w16cid:durableId="45686068">
     <w:abstractNumId w:val="0"/>
   </w:num>
-  <w:num w:numId="4" w16cid:durableId="1685091117">
-    <w:abstractNumId w:val="2"/>
+  <w:num w:numId="11" w16cid:durableId="1360617330">
+    <w:abstractNumId w:val="7"/>
   </w:num>
-  <w:num w:numId="5" w16cid:durableId="2009399646">
-    <w:abstractNumId w:val="3"/>
+  <w:num w:numId="12" w16cid:durableId="731196967">
+    <w:abstractNumId w:val="11"/>
   </w:num>
 </w:numbering>
 </file>

</xml_diff>